<commit_message>
improve doc of lr and (bias varaiance)
</commit_message>
<xml_diff>
--- a/2-Logistic Regression/Notes.docx
+++ b/2-Logistic Regression/Notes.docx
@@ -1,6 +1,6 @@
 
 <file path=word/document.xml><?xml version="1.0" encoding="utf-8"?>
-<w:document xmlns:wpc="http://schemas.microsoft.com/office/word/2010/wordprocessingCanvas" xmlns:mc="http://schemas.openxmlformats.org/markup-compatibility/2006" xmlns:o="urn:schemas-microsoft-com:office:office" xmlns:r="http://schemas.openxmlformats.org/officeDocument/2006/relationships" xmlns:m="http://schemas.openxmlformats.org/officeDocument/2006/math" xmlns:v="urn:schemas-microsoft-com:vml" xmlns:wp14="http://schemas.microsoft.com/office/word/2010/wordprocessingDrawing" xmlns:wp="http://schemas.openxmlformats.org/drawingml/2006/wordprocessingDrawing" xmlns:w10="urn:schemas-microsoft-com:office:word" xmlns:w="http://schemas.openxmlformats.org/wordprocessingml/2006/main" xmlns:w14="http://schemas.microsoft.com/office/word/2010/wordml" xmlns:w15="http://schemas.microsoft.com/office/word/2012/wordml" xmlns:wpg="http://schemas.microsoft.com/office/word/2010/wordprocessingGroup" xmlns:wpi="http://schemas.microsoft.com/office/word/2010/wordprocessingInk" xmlns:wne="http://schemas.microsoft.com/office/word/2006/wordml" xmlns:wps="http://schemas.microsoft.com/office/word/2010/wordprocessingShape" mc:Ignorable="w14 w15 wp14">
+<w:document xmlns:wpc="http://schemas.microsoft.com/office/word/2010/wordprocessingCanvas" xmlns:mc="http://schemas.openxmlformats.org/markup-compatibility/2006" xmlns:o="urn:schemas-microsoft-com:office:office" xmlns:r="http://schemas.openxmlformats.org/officeDocument/2006/relationships" xmlns:m="http://schemas.openxmlformats.org/officeDocument/2006/math" xmlns:v="urn:schemas-microsoft-com:vml" xmlns:wp14="http://schemas.microsoft.com/office/word/2010/wordprocessingDrawing" xmlns:wp="http://schemas.openxmlformats.org/drawingml/2006/wordprocessingDrawing" xmlns:w10="urn:schemas-microsoft-com:office:word" xmlns:w="http://schemas.openxmlformats.org/wordprocessingml/2006/main" xmlns:w14="http://schemas.microsoft.com/office/word/2010/wordml" xmlns:wpg="http://schemas.microsoft.com/office/word/2010/wordprocessingGroup" xmlns:wpi="http://schemas.microsoft.com/office/word/2010/wordprocessingInk" xmlns:wne="http://schemas.microsoft.com/office/word/2006/wordml" xmlns:wps="http://schemas.microsoft.com/office/word/2010/wordprocessingShape" mc:Ignorable="w14 wp14">
   <w:body>
     <w:p>
       <w:pPr>
@@ -24,6 +24,118 @@
         <w:spacing w:line="0" w:lineRule="atLeast"/>
         <w:jc w:val="left"/>
         <w:rPr>
+          <w:rFonts w:ascii="微软雅黑" w:eastAsia="微软雅黑" w:hAnsi="微软雅黑" w:cs="宋体" w:hint="eastAsia"/>
+          <w:color w:val="000000"/>
+          <w:kern w:val="0"/>
+          <w:sz w:val="18"/>
+          <w:szCs w:val="18"/>
+        </w:rPr>
+      </w:pPr>
+    </w:p>
+    <w:p>
+      <w:pPr>
+        <w:widowControl/>
+        <w:spacing w:line="0" w:lineRule="atLeast"/>
+        <w:jc w:val="left"/>
+        <w:rPr>
+          <w:rFonts w:ascii="微软雅黑" w:eastAsia="微软雅黑" w:hAnsi="微软雅黑" w:cs="宋体" w:hint="eastAsia"/>
+          <w:color w:val="000000"/>
+          <w:kern w:val="0"/>
+          <w:sz w:val="18"/>
+          <w:szCs w:val="18"/>
+        </w:rPr>
+      </w:pPr>
+      <w:r>
+        <w:rPr>
+          <w:rFonts w:ascii="微软雅黑" w:eastAsia="微软雅黑" w:hAnsi="微软雅黑" w:cs="宋体" w:hint="eastAsia"/>
+          <w:color w:val="000000"/>
+          <w:kern w:val="0"/>
+          <w:sz w:val="18"/>
+          <w:szCs w:val="18"/>
+        </w:rPr>
+        <w:t>Perceptron disadvantages:</w:t>
+      </w:r>
+    </w:p>
+    <w:p>
+      <w:pPr>
+        <w:widowControl/>
+        <w:spacing w:line="0" w:lineRule="atLeast"/>
+        <w:jc w:val="left"/>
+        <w:rPr>
+          <w:rFonts w:ascii="微软雅黑" w:eastAsia="微软雅黑" w:hAnsi="微软雅黑" w:cs="宋体" w:hint="eastAsia"/>
+          <w:color w:val="000000"/>
+          <w:kern w:val="0"/>
+          <w:sz w:val="18"/>
+          <w:szCs w:val="18"/>
+        </w:rPr>
+      </w:pPr>
+      <w:r>
+        <w:rPr>
+          <w:rFonts w:ascii="微软雅黑" w:eastAsia="微软雅黑" w:hAnsi="微软雅黑" w:cs="宋体"/>
+          <w:color w:val="000000"/>
+          <w:kern w:val="0"/>
+          <w:sz w:val="18"/>
+          <w:szCs w:val="18"/>
+        </w:rPr>
+        <w:t>I</w:t>
+      </w:r>
+      <w:r>
+        <w:rPr>
+          <w:rFonts w:ascii="微软雅黑" w:eastAsia="微软雅黑" w:hAnsi="微软雅黑" w:cs="宋体" w:hint="eastAsia"/>
+          <w:color w:val="000000"/>
+          <w:kern w:val="0"/>
+          <w:sz w:val="18"/>
+          <w:szCs w:val="18"/>
+        </w:rPr>
+        <w:t xml:space="preserve">t never coverages if the classes are not perfectly linearly </w:t>
+      </w:r>
+      <w:r>
+        <w:rPr>
+          <w:rFonts w:ascii="微软雅黑" w:eastAsia="微软雅黑" w:hAnsi="微软雅黑" w:cs="宋体"/>
+          <w:color w:val="000000"/>
+          <w:kern w:val="0"/>
+          <w:sz w:val="18"/>
+          <w:szCs w:val="18"/>
+        </w:rPr>
+        <w:t>separable</w:t>
+      </w:r>
+      <w:r>
+        <w:rPr>
+          <w:rFonts w:ascii="微软雅黑" w:eastAsia="微软雅黑" w:hAnsi="微软雅黑" w:cs="宋体" w:hint="eastAsia"/>
+          <w:color w:val="000000"/>
+          <w:kern w:val="0"/>
+          <w:sz w:val="18"/>
+          <w:szCs w:val="18"/>
+        </w:rPr>
+        <w:t xml:space="preserve">. Intuitively, we can think of the reason as the weights are </w:t>
+      </w:r>
+      <w:r>
+        <w:rPr>
+          <w:rFonts w:ascii="微软雅黑" w:eastAsia="微软雅黑" w:hAnsi="微软雅黑" w:cs="宋体"/>
+          <w:color w:val="000000"/>
+          <w:kern w:val="0"/>
+          <w:sz w:val="18"/>
+          <w:szCs w:val="18"/>
+        </w:rPr>
+        <w:t>continuously</w:t>
+      </w:r>
+      <w:r>
+        <w:rPr>
+          <w:rFonts w:ascii="微软雅黑" w:eastAsia="微软雅黑" w:hAnsi="微软雅黑" w:cs="宋体" w:hint="eastAsia"/>
+          <w:color w:val="000000"/>
+          <w:kern w:val="0"/>
+          <w:sz w:val="18"/>
+          <w:szCs w:val="18"/>
+        </w:rPr>
+        <w:t xml:space="preserve"> being updated since there is always at least one misclassified sample present in each epoch.</w:t>
+      </w:r>
+    </w:p>
+    <w:p>
+      <w:pPr>
+        <w:widowControl/>
+        <w:spacing w:line="0" w:lineRule="atLeast"/>
+        <w:jc w:val="left"/>
+        <w:rPr>
           <w:rFonts w:ascii="宋体" w:eastAsia="宋体" w:hAnsi="宋体" w:cs="宋体"/>
           <w:kern w:val="0"/>
           <w:sz w:val="18"/>
@@ -44,6 +156,10 @@
     <w:p>
       <w:pPr>
         <w:pStyle w:val="1"/>
+        <w:numPr>
+          <w:ilvl w:val="0"/>
+          <w:numId w:val="2"/>
+        </w:numPr>
         <w:rPr>
           <w:rFonts w:hint="eastAsia"/>
           <w:sz w:val="30"/>
@@ -56,7 +172,7 @@
           <w:sz w:val="30"/>
           <w:szCs w:val="30"/>
         </w:rPr>
-        <w:t>1.Logistic regression (</w:t>
+        <w:t>Logistic regression (</w:t>
       </w:r>
       <w:r>
         <w:rPr>
@@ -77,11 +193,62 @@
     </w:p>
     <w:p>
       <w:pPr>
-        <w:widowControl/>
-        <w:spacing w:line="0" w:lineRule="atLeast"/>
-        <w:jc w:val="left"/>
-        <w:rPr>
-          <w:rFonts w:ascii="微软雅黑" w:eastAsia="微软雅黑" w:hAnsi="微软雅黑" w:cs="宋体" w:hint="eastAsia"/>
+        <w:rPr>
+          <w:rFonts w:hint="eastAsia"/>
+        </w:rPr>
+      </w:pPr>
+      <w:r>
+        <w:rPr>
+          <w:rFonts w:hint="eastAsia"/>
+        </w:rPr>
+        <w:t xml:space="preserve"> </w:t>
+      </w:r>
+      <w:proofErr w:type="spellStart"/>
+      <w:r>
+        <w:rPr>
+          <w:rFonts w:hint="eastAsia"/>
+        </w:rPr>
+        <w:t>Simliar</w:t>
+      </w:r>
+      <w:proofErr w:type="spellEnd"/>
+      <w:r>
+        <w:rPr>
+          <w:rFonts w:hint="eastAsia"/>
+        </w:rPr>
+        <w:t xml:space="preserve"> to the perceptron and Adaline, the logistic regression model in this chapter is also a linear mode for binary classification that can be extended to multiclass </w:t>
+      </w:r>
+      <w:r>
+        <w:t>classification</w:t>
+      </w:r>
+      <w:r>
+        <w:rPr>
+          <w:rFonts w:hint="eastAsia"/>
+        </w:rPr>
+        <w:t xml:space="preserve"> via the </w:t>
+      </w:r>
+      <w:proofErr w:type="spellStart"/>
+      <w:r>
+        <w:rPr>
+          <w:rFonts w:hint="eastAsia"/>
+        </w:rPr>
+        <w:t>OvR</w:t>
+      </w:r>
+      <w:proofErr w:type="spellEnd"/>
+      <w:r>
+        <w:rPr>
+          <w:rFonts w:hint="eastAsia"/>
+        </w:rPr>
+        <w:t xml:space="preserve"> technique.</w:t>
+      </w:r>
+    </w:p>
+    <w:p/>
+    <w:p>
+      <w:pPr>
+        <w:widowControl/>
+        <w:spacing w:line="0" w:lineRule="atLeast"/>
+        <w:jc w:val="left"/>
+        <w:rPr>
+          <w:rFonts w:ascii="微软雅黑" w:eastAsia="微软雅黑" w:hAnsi="微软雅黑" w:cs="宋体"/>
           <w:color w:val="000000"/>
           <w:kern w:val="0"/>
           <w:sz w:val="18"/>
@@ -135,7 +302,7 @@
         <w:spacing w:line="0" w:lineRule="atLeast"/>
         <w:jc w:val="left"/>
         <w:rPr>
-          <w:rFonts w:ascii="微软雅黑" w:eastAsia="微软雅黑" w:hAnsi="微软雅黑" w:cs="宋体" w:hint="eastAsia"/>
+          <w:rFonts w:ascii="微软雅黑" w:eastAsia="微软雅黑" w:hAnsi="微软雅黑" w:cs="宋体"/>
           <w:color w:val="000000"/>
           <w:kern w:val="0"/>
           <w:sz w:val="18"/>
@@ -199,7 +366,7 @@
                     </pic:cNvPicPr>
                   </pic:nvPicPr>
                   <pic:blipFill>
-                    <a:blip r:embed="rId4">
+                    <a:blip r:embed="rId6">
                       <a:extLst>
                         <a:ext uri="{28A0092B-C50C-407E-A947-70E740481C1C}">
                           <a14:useLocalDpi xmlns:a14="http://schemas.microsoft.com/office/drawing/2010/main" val="0"/>
@@ -237,7 +404,7 @@
         <w:spacing w:line="0" w:lineRule="atLeast"/>
         <w:jc w:val="left"/>
         <w:rPr>
-          <w:rFonts w:ascii="微软雅黑" w:eastAsia="微软雅黑" w:hAnsi="微软雅黑" w:cs="宋体" w:hint="eastAsia"/>
+          <w:rFonts w:ascii="微软雅黑" w:eastAsia="微软雅黑" w:hAnsi="微软雅黑" w:cs="宋体"/>
           <w:color w:val="000000"/>
           <w:kern w:val="0"/>
           <w:sz w:val="18"/>
@@ -262,7 +429,47 @@
           <w:sz w:val="18"/>
           <w:szCs w:val="18"/>
         </w:rPr>
-        <w:t>该函数称为逻辑函数或者S型函数，函数具有如下图特点：</w:t>
+        <w:t>该函数称为逻辑</w:t>
+      </w:r>
+      <w:r>
+        <w:rPr>
+          <w:rFonts w:ascii="微软雅黑" w:eastAsia="微软雅黑" w:hAnsi="微软雅黑" w:cs="宋体" w:hint="eastAsia"/>
+          <w:color w:val="000000"/>
+          <w:kern w:val="0"/>
+          <w:sz w:val="18"/>
+          <w:szCs w:val="18"/>
+        </w:rPr>
+        <w:t>(logistic)</w:t>
+      </w:r>
+      <w:r>
+        <w:rPr>
+          <w:rFonts w:ascii="微软雅黑" w:eastAsia="微软雅黑" w:hAnsi="微软雅黑" w:cs="宋体" w:hint="eastAsia"/>
+          <w:color w:val="000000"/>
+          <w:kern w:val="0"/>
+          <w:sz w:val="18"/>
+          <w:szCs w:val="18"/>
+        </w:rPr>
+        <w:t>函数或者S</w:t>
+      </w:r>
+      <w:r>
+        <w:rPr>
+          <w:rFonts w:ascii="微软雅黑" w:eastAsia="微软雅黑" w:hAnsi="微软雅黑" w:cs="宋体" w:hint="eastAsia"/>
+          <w:color w:val="000000"/>
+          <w:kern w:val="0"/>
+          <w:sz w:val="18"/>
+          <w:szCs w:val="18"/>
+        </w:rPr>
+        <w:t>(sigmoid)</w:t>
+      </w:r>
+      <w:r>
+        <w:rPr>
+          <w:rFonts w:ascii="微软雅黑" w:eastAsia="微软雅黑" w:hAnsi="微软雅黑" w:cs="宋体" w:hint="eastAsia"/>
+          <w:color w:val="000000"/>
+          <w:kern w:val="0"/>
+          <w:sz w:val="18"/>
+          <w:szCs w:val="18"/>
+        </w:rPr>
+        <w:t>型函数，函数具有如下图特点：</w:t>
       </w:r>
     </w:p>
     <w:p>
@@ -272,7 +479,7 @@
         <w:ind w:firstLineChars="600" w:firstLine="1080"/>
         <w:jc w:val="left"/>
         <w:rPr>
-          <w:rFonts w:ascii="微软雅黑" w:eastAsia="微软雅黑" w:hAnsi="微软雅黑" w:cs="宋体" w:hint="eastAsia"/>
+          <w:rFonts w:ascii="微软雅黑" w:eastAsia="微软雅黑" w:hAnsi="微软雅黑" w:cs="宋体"/>
           <w:color w:val="000000"/>
           <w:kern w:val="0"/>
           <w:sz w:val="18"/>
@@ -316,7 +523,7 @@
                     </pic:cNvPicPr>
                   </pic:nvPicPr>
                   <pic:blipFill>
-                    <a:blip r:embed="rId5">
+                    <a:blip r:embed="rId7">
                       <a:extLst>
                         <a:ext uri="{28A0092B-C50C-407E-A947-70E740481C1C}">
                           <a14:useLocalDpi xmlns:a14="http://schemas.microsoft.com/office/drawing/2010/main" val="0"/>
@@ -354,7 +561,7 @@
         <w:spacing w:line="0" w:lineRule="atLeast"/>
         <w:jc w:val="left"/>
         <w:rPr>
-          <w:rFonts w:ascii="微软雅黑" w:eastAsia="微软雅黑" w:hAnsi="微软雅黑" w:cs="宋体" w:hint="eastAsia"/>
+          <w:rFonts w:ascii="微软雅黑" w:eastAsia="微软雅黑" w:hAnsi="微软雅黑" w:cs="宋体"/>
           <w:color w:val="000000"/>
           <w:kern w:val="0"/>
           <w:sz w:val="18"/>
@@ -388,7 +595,7 @@
         <w:spacing w:line="0" w:lineRule="atLeast"/>
         <w:jc w:val="left"/>
         <w:rPr>
-          <w:rFonts w:ascii="微软雅黑" w:eastAsia="微软雅黑" w:hAnsi="微软雅黑" w:cs="宋体" w:hint="eastAsia"/>
+          <w:rFonts w:ascii="微软雅黑" w:eastAsia="微软雅黑" w:hAnsi="微软雅黑" w:cs="宋体"/>
           <w:color w:val="000000"/>
           <w:kern w:val="0"/>
           <w:sz w:val="18"/>
@@ -412,21 +619,22 @@
         <w:spacing w:line="0" w:lineRule="atLeast"/>
         <w:jc w:val="left"/>
         <w:rPr>
-          <w:rFonts w:ascii="微软雅黑" w:eastAsia="微软雅黑" w:hAnsi="微软雅黑" w:cs="宋体" w:hint="eastAsia"/>
-          <w:color w:val="000000"/>
-          <w:kern w:val="0"/>
-          <w:sz w:val="18"/>
-          <w:szCs w:val="18"/>
-        </w:rPr>
-      </w:pPr>
-      <w:r>
-        <w:rPr>
-          <w:rFonts w:ascii="微软雅黑" w:eastAsia="微软雅黑" w:hAnsi="微软雅黑" w:cs="宋体" w:hint="eastAsia"/>
-          <w:color w:val="000000"/>
-          <w:kern w:val="0"/>
-          <w:sz w:val="18"/>
-          <w:szCs w:val="18"/>
-        </w:rPr>
+          <w:rFonts w:ascii="微软雅黑" w:eastAsia="微软雅黑" w:hAnsi="微软雅黑" w:cs="宋体"/>
+          <w:color w:val="000000"/>
+          <w:kern w:val="0"/>
+          <w:sz w:val="18"/>
+          <w:szCs w:val="18"/>
+        </w:rPr>
+      </w:pPr>
+      <w:r>
+        <w:rPr>
+          <w:rFonts w:ascii="微软雅黑" w:eastAsia="微软雅黑" w:hAnsi="微软雅黑" w:cs="宋体" w:hint="eastAsia"/>
+          <w:color w:val="000000"/>
+          <w:kern w:val="0"/>
+          <w:sz w:val="18"/>
+          <w:szCs w:val="18"/>
+        </w:rPr>
+        <w:lastRenderedPageBreak/>
         <w:t>   </w:t>
       </w:r>
       <w:r>
@@ -456,7 +664,7 @@
                     </pic:cNvPicPr>
                   </pic:nvPicPr>
                   <pic:blipFill>
-                    <a:blip r:embed="rId6">
+                    <a:blip r:embed="rId8">
                       <a:extLst>
                         <a:ext uri="{28A0092B-C50C-407E-A947-70E740481C1C}">
                           <a14:useLocalDpi xmlns:a14="http://schemas.microsoft.com/office/drawing/2010/main" val="0"/>
@@ -509,16 +717,438 @@
           <w:sz w:val="18"/>
           <w:szCs w:val="18"/>
         </w:rPr>
-        <w:t>     </w:t>
-      </w:r>
-    </w:p>
-    <w:p>
-      <w:pPr>
-        <w:widowControl/>
-        <w:spacing w:line="0" w:lineRule="atLeast"/>
-        <w:jc w:val="left"/>
-        <w:rPr>
-          <w:rFonts w:ascii="微软雅黑" w:eastAsia="微软雅黑" w:hAnsi="微软雅黑" w:cs="宋体" w:hint="eastAsia"/>
+        <w:t xml:space="preserve">  </w:t>
+      </w:r>
+      <w:r>
+        <w:rPr>
+          <w:rFonts w:ascii="微软雅黑" w:eastAsia="微软雅黑" w:hAnsi="微软雅黑" w:cs="宋体" w:hint="eastAsia"/>
+          <w:color w:val="000000"/>
+          <w:kern w:val="0"/>
+          <w:sz w:val="18"/>
+          <w:szCs w:val="18"/>
+        </w:rPr>
+        <w:t xml:space="preserve">In Adaline, we used the identity function </w:t>
+      </w:r>
+      <w:r>
+        <w:rPr>
+          <w:noProof/>
+        </w:rPr>
+        <w:drawing>
+          <wp:inline distT="0" distB="0" distL="0" distR="0" wp14:anchorId="78AA2B3B" wp14:editId="24A0F9A8">
+            <wp:extent cx="600075" cy="219075"/>
+            <wp:effectExtent l="0" t="0" r="9525" b="9525"/>
+            <wp:docPr id="6" name="图片 6"/>
+            <wp:cNvGraphicFramePr>
+              <a:graphicFrameLocks xmlns:a="http://schemas.openxmlformats.org/drawingml/2006/main" noChangeAspect="1"/>
+            </wp:cNvGraphicFramePr>
+            <a:graphic xmlns:a="http://schemas.openxmlformats.org/drawingml/2006/main">
+              <a:graphicData uri="http://schemas.openxmlformats.org/drawingml/2006/picture">
+                <pic:pic xmlns:pic="http://schemas.openxmlformats.org/drawingml/2006/picture">
+                  <pic:nvPicPr>
+                    <pic:cNvPr id="0" name=""/>
+                    <pic:cNvPicPr/>
+                  </pic:nvPicPr>
+                  <pic:blipFill>
+                    <a:blip r:embed="rId9"/>
+                    <a:stretch>
+                      <a:fillRect/>
+                    </a:stretch>
+                  </pic:blipFill>
+                  <pic:spPr>
+                    <a:xfrm>
+                      <a:off x="0" y="0"/>
+                      <a:ext cx="600075" cy="219075"/>
+                    </a:xfrm>
+                    <a:prstGeom prst="rect">
+                      <a:avLst/>
+                    </a:prstGeom>
+                  </pic:spPr>
+                </pic:pic>
+              </a:graphicData>
+            </a:graphic>
+          </wp:inline>
+        </w:drawing>
+      </w:r>
+      <w:r>
+        <w:rPr>
+          <w:rFonts w:ascii="微软雅黑" w:eastAsia="微软雅黑" w:hAnsi="微软雅黑" w:cs="宋体" w:hint="eastAsia"/>
+          <w:color w:val="000000"/>
+          <w:kern w:val="0"/>
+          <w:sz w:val="18"/>
+          <w:szCs w:val="18"/>
+        </w:rPr>
+        <w:t>as the activation function. In logistic regression, this activation function simply becomes the sigmoid function that we defined earlier, which is illustrated in the following figure:</w:t>
+      </w:r>
+    </w:p>
+    <w:p>
+      <w:pPr>
+        <w:widowControl/>
+        <w:spacing w:line="0" w:lineRule="atLeast"/>
+        <w:jc w:val="left"/>
+        <w:rPr>
+          <w:rFonts w:ascii="微软雅黑" w:eastAsia="微软雅黑" w:hAnsi="微软雅黑" w:cs="宋体" w:hint="eastAsia"/>
+          <w:color w:val="000000"/>
+          <w:kern w:val="0"/>
+          <w:sz w:val="18"/>
+          <w:szCs w:val="18"/>
+        </w:rPr>
+      </w:pPr>
+      <w:r>
+        <w:rPr>
+          <w:noProof/>
+        </w:rPr>
+        <w:drawing>
+          <wp:inline distT="0" distB="0" distL="0" distR="0" wp14:anchorId="63450691" wp14:editId="6A19D206">
+            <wp:extent cx="4076700" cy="1752600"/>
+            <wp:effectExtent l="0" t="0" r="0" b="0"/>
+            <wp:docPr id="7" name="图片 7"/>
+            <wp:cNvGraphicFramePr>
+              <a:graphicFrameLocks xmlns:a="http://schemas.openxmlformats.org/drawingml/2006/main" noChangeAspect="1"/>
+            </wp:cNvGraphicFramePr>
+            <a:graphic xmlns:a="http://schemas.openxmlformats.org/drawingml/2006/main">
+              <a:graphicData uri="http://schemas.openxmlformats.org/drawingml/2006/picture">
+                <pic:pic xmlns:pic="http://schemas.openxmlformats.org/drawingml/2006/picture">
+                  <pic:nvPicPr>
+                    <pic:cNvPr id="0" name=""/>
+                    <pic:cNvPicPr/>
+                  </pic:nvPicPr>
+                  <pic:blipFill>
+                    <a:blip r:embed="rId10"/>
+                    <a:stretch>
+                      <a:fillRect/>
+                    </a:stretch>
+                  </pic:blipFill>
+                  <pic:spPr>
+                    <a:xfrm>
+                      <a:off x="0" y="0"/>
+                      <a:ext cx="4076700" cy="1752600"/>
+                    </a:xfrm>
+                    <a:prstGeom prst="rect">
+                      <a:avLst/>
+                    </a:prstGeom>
+                  </pic:spPr>
+                </pic:pic>
+              </a:graphicData>
+            </a:graphic>
+          </wp:inline>
+        </w:drawing>
+      </w:r>
+    </w:p>
+    <w:p>
+      <w:pPr>
+        <w:widowControl/>
+        <w:spacing w:line="0" w:lineRule="atLeast"/>
+        <w:jc w:val="left"/>
+        <w:rPr>
+          <w:rFonts w:ascii="微软雅黑" w:eastAsia="微软雅黑" w:hAnsi="微软雅黑" w:cs="宋体" w:hint="eastAsia"/>
+          <w:color w:val="000000"/>
+          <w:kern w:val="0"/>
+          <w:sz w:val="18"/>
+          <w:szCs w:val="18"/>
+        </w:rPr>
+      </w:pPr>
+    </w:p>
+    <w:p>
+      <w:pPr>
+        <w:widowControl/>
+        <w:spacing w:line="0" w:lineRule="atLeast"/>
+        <w:jc w:val="left"/>
+        <w:rPr>
+          <w:rFonts w:ascii="微软雅黑" w:eastAsia="微软雅黑" w:hAnsi="微软雅黑" w:cs="宋体" w:hint="eastAsia"/>
+          <w:color w:val="000000"/>
+          <w:kern w:val="0"/>
+          <w:sz w:val="18"/>
+          <w:szCs w:val="18"/>
+        </w:rPr>
+      </w:pPr>
+    </w:p>
+    <w:p>
+      <w:pPr>
+        <w:widowControl/>
+        <w:spacing w:line="0" w:lineRule="atLeast"/>
+        <w:jc w:val="left"/>
+        <w:rPr>
+          <w:rFonts w:ascii="微软雅黑" w:eastAsia="微软雅黑" w:hAnsi="微软雅黑" w:cs="宋体" w:hint="eastAsia"/>
+          <w:color w:val="000000"/>
+          <w:kern w:val="0"/>
+          <w:sz w:val="18"/>
+          <w:szCs w:val="18"/>
+        </w:rPr>
+      </w:pPr>
+      <w:r>
+        <w:rPr>
+          <w:rFonts w:ascii="微软雅黑" w:eastAsia="微软雅黑" w:hAnsi="微软雅黑" w:cs="宋体" w:hint="eastAsia"/>
+          <w:color w:val="000000"/>
+          <w:kern w:val="0"/>
+          <w:sz w:val="18"/>
+          <w:szCs w:val="18"/>
+        </w:rPr>
+        <w:t xml:space="preserve">The output of the sigmoid function is then interpreted as the </w:t>
+      </w:r>
+      <w:r>
+        <w:rPr>
+          <w:rFonts w:ascii="微软雅黑" w:eastAsia="微软雅黑" w:hAnsi="微软雅黑" w:cs="宋体" w:hint="eastAsia"/>
+          <w:color w:val="FF0000"/>
+          <w:kern w:val="0"/>
+          <w:sz w:val="18"/>
+          <w:szCs w:val="18"/>
+        </w:rPr>
+        <w:t xml:space="preserve">probability </w:t>
+      </w:r>
+      <w:r>
+        <w:rPr>
+          <w:rFonts w:ascii="微软雅黑" w:eastAsia="微软雅黑" w:hAnsi="微软雅黑" w:cs="宋体" w:hint="eastAsia"/>
+          <w:color w:val="000000"/>
+          <w:kern w:val="0"/>
+          <w:sz w:val="18"/>
+          <w:szCs w:val="18"/>
+        </w:rPr>
+        <w:t xml:space="preserve">of particular sample belong to class </w:t>
+      </w:r>
+      <w:proofErr w:type="gramStart"/>
+      <w:r>
+        <w:rPr>
+          <w:rFonts w:ascii="微软雅黑" w:eastAsia="微软雅黑" w:hAnsi="微软雅黑" w:cs="宋体" w:hint="eastAsia"/>
+          <w:color w:val="000000"/>
+          <w:kern w:val="0"/>
+          <w:sz w:val="18"/>
+          <w:szCs w:val="18"/>
+        </w:rPr>
+        <w:t xml:space="preserve">1 </w:t>
+      </w:r>
+      <w:r>
+        <w:rPr>
+          <w:noProof/>
+        </w:rPr>
+        <w:drawing>
+          <wp:inline distT="0" distB="0" distL="0" distR="0" wp14:anchorId="21A5B37C" wp14:editId="685D2E9E">
+            <wp:extent cx="1133475" cy="180975"/>
+            <wp:effectExtent l="0" t="0" r="9525" b="9525"/>
+            <wp:docPr id="8" name="图片 8"/>
+            <wp:cNvGraphicFramePr>
+              <a:graphicFrameLocks xmlns:a="http://schemas.openxmlformats.org/drawingml/2006/main" noChangeAspect="1"/>
+            </wp:cNvGraphicFramePr>
+            <a:graphic xmlns:a="http://schemas.openxmlformats.org/drawingml/2006/main">
+              <a:graphicData uri="http://schemas.openxmlformats.org/drawingml/2006/picture">
+                <pic:pic xmlns:pic="http://schemas.openxmlformats.org/drawingml/2006/picture">
+                  <pic:nvPicPr>
+                    <pic:cNvPr id="0" name=""/>
+                    <pic:cNvPicPr/>
+                  </pic:nvPicPr>
+                  <pic:blipFill>
+                    <a:blip r:embed="rId11"/>
+                    <a:stretch>
+                      <a:fillRect/>
+                    </a:stretch>
+                  </pic:blipFill>
+                  <pic:spPr>
+                    <a:xfrm>
+                      <a:off x="0" y="0"/>
+                      <a:ext cx="1133475" cy="180975"/>
+                    </a:xfrm>
+                    <a:prstGeom prst="rect">
+                      <a:avLst/>
+                    </a:prstGeom>
+                  </pic:spPr>
+                </pic:pic>
+              </a:graphicData>
+            </a:graphic>
+          </wp:inline>
+        </w:drawing>
+      </w:r>
+      <w:r>
+        <w:rPr>
+          <w:rFonts w:ascii="微软雅黑" w:eastAsia="微软雅黑" w:hAnsi="微软雅黑" w:cs="宋体" w:hint="eastAsia"/>
+          <w:color w:val="000000"/>
+          <w:kern w:val="0"/>
+          <w:sz w:val="18"/>
+          <w:szCs w:val="18"/>
+        </w:rPr>
+        <w:t>,given</w:t>
+      </w:r>
+      <w:proofErr w:type="gramEnd"/>
+      <w:r>
+        <w:rPr>
+          <w:rFonts w:ascii="微软雅黑" w:eastAsia="微软雅黑" w:hAnsi="微软雅黑" w:cs="宋体" w:hint="eastAsia"/>
+          <w:color w:val="000000"/>
+          <w:kern w:val="0"/>
+          <w:sz w:val="18"/>
+          <w:szCs w:val="18"/>
+        </w:rPr>
+        <w:t xml:space="preserve"> its feature x parameterized by the weights w.</w:t>
+      </w:r>
+      <w:r>
+        <w:rPr>
+          <w:rFonts w:ascii="微软雅黑" w:eastAsia="微软雅黑" w:hAnsi="微软雅黑" w:cs="宋体" w:hint="eastAsia"/>
+          <w:color w:val="000000"/>
+          <w:kern w:val="0"/>
+          <w:sz w:val="18"/>
+          <w:szCs w:val="18"/>
+        </w:rPr>
+        <w:t> </w:t>
+      </w:r>
+      <w:r>
+        <w:rPr>
+          <w:rFonts w:ascii="微软雅黑" w:eastAsia="微软雅黑" w:hAnsi="微软雅黑" w:cs="宋体" w:hint="eastAsia"/>
+          <w:color w:val="000000"/>
+          <w:kern w:val="0"/>
+          <w:sz w:val="18"/>
+          <w:szCs w:val="18"/>
+        </w:rPr>
+        <w:t xml:space="preserve">The predicted </w:t>
+      </w:r>
+      <w:r>
+        <w:rPr>
+          <w:rFonts w:ascii="微软雅黑" w:eastAsia="微软雅黑" w:hAnsi="微软雅黑" w:cs="宋体"/>
+          <w:color w:val="000000"/>
+          <w:kern w:val="0"/>
+          <w:sz w:val="18"/>
+          <w:szCs w:val="18"/>
+        </w:rPr>
+        <w:t>probability</w:t>
+      </w:r>
+      <w:r>
+        <w:rPr>
+          <w:rFonts w:ascii="微软雅黑" w:eastAsia="微软雅黑" w:hAnsi="微软雅黑" w:cs="宋体" w:hint="eastAsia"/>
+          <w:color w:val="000000"/>
+          <w:kern w:val="0"/>
+          <w:sz w:val="18"/>
+          <w:szCs w:val="18"/>
+        </w:rPr>
+        <w:t xml:space="preserve"> can then simply be converted into a binary outcome via a </w:t>
+      </w:r>
+      <w:proofErr w:type="spellStart"/>
+      <w:r>
+        <w:rPr>
+          <w:rFonts w:ascii="微软雅黑" w:eastAsia="微软雅黑" w:hAnsi="微软雅黑" w:cs="宋体" w:hint="eastAsia"/>
+          <w:color w:val="000000"/>
+          <w:kern w:val="0"/>
+          <w:sz w:val="18"/>
+          <w:szCs w:val="18"/>
+        </w:rPr>
+        <w:t>quantizer</w:t>
+      </w:r>
+      <w:proofErr w:type="spellEnd"/>
+      <w:r>
+        <w:rPr>
+          <w:rFonts w:ascii="微软雅黑" w:eastAsia="微软雅黑" w:hAnsi="微软雅黑" w:cs="宋体" w:hint="eastAsia"/>
+          <w:color w:val="000000"/>
+          <w:kern w:val="0"/>
+          <w:sz w:val="18"/>
+          <w:szCs w:val="18"/>
+        </w:rPr>
+        <w:t xml:space="preserve"> (unit step function):</w:t>
+      </w:r>
+    </w:p>
+    <w:p>
+      <w:pPr>
+        <w:widowControl/>
+        <w:spacing w:line="0" w:lineRule="atLeast"/>
+        <w:jc w:val="left"/>
+        <w:rPr>
+          <w:rFonts w:ascii="微软雅黑" w:eastAsia="微软雅黑" w:hAnsi="微软雅黑" w:cs="宋体" w:hint="eastAsia"/>
+          <w:color w:val="000000"/>
+          <w:kern w:val="0"/>
+          <w:sz w:val="18"/>
+          <w:szCs w:val="18"/>
+        </w:rPr>
+      </w:pPr>
+      <w:r>
+        <w:rPr>
+          <w:rFonts w:ascii="微软雅黑" w:eastAsia="微软雅黑" w:hAnsi="微软雅黑" w:cs="宋体" w:hint="eastAsia"/>
+          <w:color w:val="000000"/>
+          <w:kern w:val="0"/>
+          <w:sz w:val="18"/>
+          <w:szCs w:val="18"/>
+        </w:rPr>
+        <w:t xml:space="preserve">   </w:t>
+      </w:r>
+      <w:r>
+        <w:rPr>
+          <w:noProof/>
+        </w:rPr>
+        <w:drawing>
+          <wp:inline distT="0" distB="0" distL="0" distR="0" wp14:anchorId="02E7E3F8" wp14:editId="152157CB">
+            <wp:extent cx="1238250" cy="533400"/>
+            <wp:effectExtent l="0" t="0" r="0" b="0"/>
+            <wp:docPr id="10" name="图片 10"/>
+            <wp:cNvGraphicFramePr>
+              <a:graphicFrameLocks xmlns:a="http://schemas.openxmlformats.org/drawingml/2006/main" noChangeAspect="1"/>
+            </wp:cNvGraphicFramePr>
+            <a:graphic xmlns:a="http://schemas.openxmlformats.org/drawingml/2006/main">
+              <a:graphicData uri="http://schemas.openxmlformats.org/drawingml/2006/picture">
+                <pic:pic xmlns:pic="http://schemas.openxmlformats.org/drawingml/2006/picture">
+                  <pic:nvPicPr>
+                    <pic:cNvPr id="0" name=""/>
+                    <pic:cNvPicPr/>
+                  </pic:nvPicPr>
+                  <pic:blipFill>
+                    <a:blip r:embed="rId12"/>
+                    <a:stretch>
+                      <a:fillRect/>
+                    </a:stretch>
+                  </pic:blipFill>
+                  <pic:spPr>
+                    <a:xfrm>
+                      <a:off x="0" y="0"/>
+                      <a:ext cx="1238250" cy="533400"/>
+                    </a:xfrm>
+                    <a:prstGeom prst="rect">
+                      <a:avLst/>
+                    </a:prstGeom>
+                  </pic:spPr>
+                </pic:pic>
+              </a:graphicData>
+            </a:graphic>
+          </wp:inline>
+        </w:drawing>
+      </w:r>
+    </w:p>
+    <w:p>
+      <w:pPr>
+        <w:widowControl/>
+        <w:spacing w:line="0" w:lineRule="atLeast"/>
+        <w:jc w:val="left"/>
+        <w:rPr>
+          <w:rFonts w:ascii="微软雅黑" w:eastAsia="微软雅黑" w:hAnsi="微软雅黑" w:cs="宋体" w:hint="eastAsia"/>
+          <w:color w:val="000000"/>
+          <w:kern w:val="0"/>
+          <w:sz w:val="18"/>
+          <w:szCs w:val="18"/>
+        </w:rPr>
+      </w:pPr>
+    </w:p>
+    <w:p>
+      <w:pPr>
+        <w:widowControl/>
+        <w:spacing w:line="0" w:lineRule="atLeast"/>
+        <w:jc w:val="left"/>
+        <w:rPr>
+          <w:rFonts w:ascii="微软雅黑" w:eastAsia="微软雅黑" w:hAnsi="微软雅黑" w:cs="宋体"/>
+          <w:color w:val="000000"/>
+          <w:kern w:val="0"/>
+          <w:sz w:val="18"/>
+          <w:szCs w:val="18"/>
+        </w:rPr>
+      </w:pPr>
+      <w:r>
+        <w:rPr>
+          <w:rFonts w:ascii="微软雅黑" w:eastAsia="微软雅黑" w:hAnsi="微软雅黑" w:cs="宋体" w:hint="eastAsia"/>
+          <w:color w:val="000000"/>
+          <w:kern w:val="0"/>
+          <w:sz w:val="18"/>
+          <w:szCs w:val="18"/>
+        </w:rPr>
+        <w:t xml:space="preserve">  </w:t>
+      </w:r>
+    </w:p>
+    <w:p>
+      <w:pPr>
+        <w:widowControl/>
+        <w:spacing w:line="0" w:lineRule="atLeast"/>
+        <w:jc w:val="left"/>
+        <w:rPr>
+          <w:rFonts w:ascii="微软雅黑" w:eastAsia="微软雅黑" w:hAnsi="微软雅黑" w:cs="宋体"/>
           <w:color w:val="000000"/>
           <w:kern w:val="0"/>
           <w:sz w:val="18"/>
@@ -582,7 +1212,7 @@
                     </pic:cNvPicPr>
                   </pic:nvPicPr>
                   <pic:blipFill>
-                    <a:blip r:embed="rId7">
+                    <a:blip r:embed="rId13">
                       <a:extLst>
                         <a:ext uri="{28A0092B-C50C-407E-A947-70E740481C1C}">
                           <a14:useLocalDpi xmlns:a14="http://schemas.microsoft.com/office/drawing/2010/main" val="0"/>
@@ -640,7 +1270,7 @@
         <w:spacing w:line="0" w:lineRule="atLeast"/>
         <w:jc w:val="left"/>
         <w:rPr>
-          <w:rFonts w:ascii="微软雅黑" w:eastAsia="微软雅黑" w:hAnsi="微软雅黑" w:cs="宋体" w:hint="eastAsia"/>
+          <w:rFonts w:ascii="微软雅黑" w:eastAsia="微软雅黑" w:hAnsi="微软雅黑" w:cs="宋体"/>
           <w:color w:val="000000"/>
           <w:kern w:val="0"/>
           <w:sz w:val="18"/>
@@ -664,22 +1294,21 @@
         <w:spacing w:line="0" w:lineRule="atLeast"/>
         <w:jc w:val="left"/>
         <w:rPr>
-          <w:rFonts w:ascii="微软雅黑" w:eastAsia="微软雅黑" w:hAnsi="微软雅黑" w:cs="宋体" w:hint="eastAsia"/>
-          <w:color w:val="000000"/>
-          <w:kern w:val="0"/>
-          <w:sz w:val="18"/>
-          <w:szCs w:val="18"/>
-        </w:rPr>
-      </w:pPr>
-      <w:r>
-        <w:rPr>
-          <w:rFonts w:ascii="微软雅黑" w:eastAsia="微软雅黑" w:hAnsi="微软雅黑" w:cs="宋体" w:hint="eastAsia"/>
-          <w:color w:val="000000"/>
-          <w:kern w:val="0"/>
-          <w:sz w:val="18"/>
-          <w:szCs w:val="18"/>
-        </w:rPr>
-        <w:lastRenderedPageBreak/>
+          <w:rFonts w:ascii="微软雅黑" w:eastAsia="微软雅黑" w:hAnsi="微软雅黑" w:cs="宋体"/>
+          <w:color w:val="000000"/>
+          <w:kern w:val="0"/>
+          <w:sz w:val="18"/>
+          <w:szCs w:val="18"/>
+        </w:rPr>
+      </w:pPr>
+      <w:r>
+        <w:rPr>
+          <w:rFonts w:ascii="微软雅黑" w:eastAsia="微软雅黑" w:hAnsi="微软雅黑" w:cs="宋体" w:hint="eastAsia"/>
+          <w:color w:val="000000"/>
+          <w:kern w:val="0"/>
+          <w:sz w:val="18"/>
+          <w:szCs w:val="18"/>
+        </w:rPr>
         <w:t xml:space="preserve">    </w:t>
       </w:r>
       <w:r>
@@ -729,7 +1358,7 @@
                     </pic:cNvPicPr>
                   </pic:nvPicPr>
                   <pic:blipFill>
-                    <a:blip r:embed="rId8">
+                    <a:blip r:embed="rId14">
                       <a:extLst>
                         <a:ext uri="{28A0092B-C50C-407E-A947-70E740481C1C}">
                           <a14:useLocalDpi xmlns:a14="http://schemas.microsoft.com/office/drawing/2010/main" val="0"/>
@@ -767,7 +1396,7 @@
         <w:spacing w:line="0" w:lineRule="atLeast"/>
         <w:jc w:val="left"/>
         <w:rPr>
-          <w:rFonts w:ascii="微软雅黑" w:eastAsia="微软雅黑" w:hAnsi="微软雅黑" w:cs="宋体" w:hint="eastAsia"/>
+          <w:rFonts w:ascii="微软雅黑" w:eastAsia="微软雅黑" w:hAnsi="微软雅黑" w:cs="宋体"/>
           <w:color w:val="000000"/>
           <w:kern w:val="0"/>
           <w:sz w:val="18"/>
@@ -791,7 +1420,7 @@
         <w:spacing w:line="0" w:lineRule="atLeast"/>
         <w:jc w:val="left"/>
         <w:rPr>
-          <w:rFonts w:ascii="微软雅黑" w:eastAsia="微软雅黑" w:hAnsi="微软雅黑" w:cs="宋体" w:hint="eastAsia"/>
+          <w:rFonts w:ascii="微软雅黑" w:eastAsia="微软雅黑" w:hAnsi="微软雅黑" w:cs="宋体"/>
           <w:color w:val="000000"/>
           <w:kern w:val="0"/>
           <w:sz w:val="18"/>
@@ -815,7 +1444,7 @@
         <w:spacing w:line="0" w:lineRule="atLeast"/>
         <w:jc w:val="left"/>
         <w:rPr>
-          <w:rFonts w:ascii="微软雅黑" w:eastAsia="微软雅黑" w:hAnsi="微软雅黑" w:cs="宋体" w:hint="eastAsia"/>
+          <w:rFonts w:ascii="微软雅黑" w:eastAsia="微软雅黑" w:hAnsi="微软雅黑" w:cs="宋体"/>
           <w:color w:val="000000"/>
           <w:kern w:val="0"/>
           <w:sz w:val="18"/>
@@ -879,7 +1508,7 @@
                     </pic:cNvPicPr>
                   </pic:nvPicPr>
                   <pic:blipFill>
-                    <a:blip r:embed="rId9">
+                    <a:blip r:embed="rId15">
                       <a:extLst>
                         <a:ext uri="{28A0092B-C50C-407E-A947-70E740481C1C}">
                           <a14:useLocalDpi xmlns:a14="http://schemas.microsoft.com/office/drawing/2010/main" val="0"/>
@@ -917,7 +1546,7 @@
         <w:spacing w:line="0" w:lineRule="atLeast"/>
         <w:jc w:val="left"/>
         <w:rPr>
-          <w:rFonts w:ascii="微软雅黑" w:eastAsia="微软雅黑" w:hAnsi="微软雅黑" w:cs="宋体" w:hint="eastAsia"/>
+          <w:rFonts w:ascii="微软雅黑" w:eastAsia="微软雅黑" w:hAnsi="微软雅黑" w:cs="宋体"/>
           <w:color w:val="000000"/>
           <w:kern w:val="0"/>
           <w:sz w:val="18"/>
@@ -954,30 +1583,83 @@
           <w:sz w:val="18"/>
           <w:szCs w:val="18"/>
         </w:rPr>
-        <w:t>训练集是相互独立的，这样参数的可能性可以写成：</w:t>
-      </w:r>
-    </w:p>
-    <w:p>
-      <w:pPr>
-        <w:widowControl/>
-        <w:spacing w:line="0" w:lineRule="atLeast"/>
-        <w:jc w:val="left"/>
-        <w:rPr>
-          <w:rFonts w:ascii="微软雅黑" w:eastAsia="微软雅黑" w:hAnsi="微软雅黑" w:cs="宋体" w:hint="eastAsia"/>
-          <w:color w:val="000000"/>
-          <w:kern w:val="0"/>
-          <w:sz w:val="18"/>
-          <w:szCs w:val="18"/>
-        </w:rPr>
-      </w:pPr>
-      <w:r>
-        <w:rPr>
-          <w:rFonts w:ascii="微软雅黑" w:eastAsia="微软雅黑" w:hAnsi="微软雅黑" w:cs="宋体" w:hint="eastAsia"/>
-          <w:color w:val="000000"/>
-          <w:kern w:val="0"/>
-          <w:sz w:val="18"/>
-          <w:szCs w:val="18"/>
-        </w:rPr>
+        <w:t>训练集是</w:t>
+      </w:r>
+      <w:r>
+        <w:rPr>
+          <w:rFonts w:ascii="微软雅黑" w:eastAsia="微软雅黑" w:hAnsi="微软雅黑" w:cs="宋体" w:hint="eastAsia"/>
+          <w:color w:val="FF0000"/>
+          <w:kern w:val="0"/>
+          <w:sz w:val="18"/>
+          <w:szCs w:val="18"/>
+        </w:rPr>
+        <w:t>相互</w:t>
+      </w:r>
+      <w:proofErr w:type="gramStart"/>
+      <w:r>
+        <w:rPr>
+          <w:rFonts w:ascii="微软雅黑" w:eastAsia="微软雅黑" w:hAnsi="微软雅黑" w:cs="宋体" w:hint="eastAsia"/>
+          <w:color w:val="FF0000"/>
+          <w:kern w:val="0"/>
+          <w:sz w:val="18"/>
+          <w:szCs w:val="18"/>
+        </w:rPr>
+        <w:t>独立</w:t>
+      </w:r>
+      <w:r>
+        <w:rPr>
+          <w:rFonts w:ascii="微软雅黑" w:eastAsia="微软雅黑" w:hAnsi="微软雅黑" w:cs="宋体" w:hint="eastAsia"/>
+          <w:color w:val="000000"/>
+          <w:kern w:val="0"/>
+          <w:sz w:val="18"/>
+          <w:szCs w:val="18"/>
+        </w:rPr>
+        <w:t>(</w:t>
+      </w:r>
+      <w:proofErr w:type="gramEnd"/>
+      <w:r>
+        <w:rPr>
+          <w:rFonts w:ascii="微软雅黑" w:eastAsia="微软雅黑" w:hAnsi="微软雅黑" w:cs="宋体" w:hint="eastAsia"/>
+          <w:color w:val="000000"/>
+          <w:kern w:val="0"/>
+          <w:sz w:val="18"/>
+          <w:szCs w:val="18"/>
+        </w:rPr>
+        <w:t>independent of one another)</w:t>
+      </w:r>
+      <w:r>
+        <w:rPr>
+          <w:rFonts w:ascii="微软雅黑" w:eastAsia="微软雅黑" w:hAnsi="微软雅黑" w:cs="宋体" w:hint="eastAsia"/>
+          <w:color w:val="000000"/>
+          <w:kern w:val="0"/>
+          <w:sz w:val="18"/>
+          <w:szCs w:val="18"/>
+        </w:rPr>
+        <w:t>的，这样参数的可能性可以写成：</w:t>
+      </w:r>
+    </w:p>
+    <w:p>
+      <w:pPr>
+        <w:widowControl/>
+        <w:spacing w:line="0" w:lineRule="atLeast"/>
+        <w:jc w:val="left"/>
+        <w:rPr>
+          <w:rFonts w:ascii="微软雅黑" w:eastAsia="微软雅黑" w:hAnsi="微软雅黑" w:cs="宋体"/>
+          <w:color w:val="000000"/>
+          <w:kern w:val="0"/>
+          <w:sz w:val="18"/>
+          <w:szCs w:val="18"/>
+        </w:rPr>
+      </w:pPr>
+      <w:r>
+        <w:rPr>
+          <w:rFonts w:ascii="微软雅黑" w:eastAsia="微软雅黑" w:hAnsi="微软雅黑" w:cs="宋体" w:hint="eastAsia"/>
+          <w:color w:val="000000"/>
+          <w:kern w:val="0"/>
+          <w:sz w:val="18"/>
+          <w:szCs w:val="18"/>
+        </w:rPr>
+        <w:lastRenderedPageBreak/>
         <w:t>       </w:t>
       </w:r>
       <w:r>
@@ -1007,7 +1689,7 @@
                     </pic:cNvPicPr>
                   </pic:nvPicPr>
                   <pic:blipFill>
-                    <a:blip r:embed="rId10">
+                    <a:blip r:embed="rId16">
                       <a:extLst>
                         <a:ext uri="{28A0092B-C50C-407E-A947-70E740481C1C}">
                           <a14:useLocalDpi xmlns:a14="http://schemas.microsoft.com/office/drawing/2010/main" val="0"/>
@@ -1045,7 +1727,7 @@
         <w:spacing w:line="0" w:lineRule="atLeast"/>
         <w:jc w:val="left"/>
         <w:rPr>
-          <w:rFonts w:ascii="微软雅黑" w:eastAsia="微软雅黑" w:hAnsi="微软雅黑" w:cs="宋体" w:hint="eastAsia"/>
+          <w:rFonts w:ascii="微软雅黑" w:eastAsia="微软雅黑" w:hAnsi="微软雅黑" w:cs="宋体"/>
           <w:color w:val="000000"/>
           <w:kern w:val="0"/>
           <w:sz w:val="18"/>
@@ -1070,16 +1752,36 @@
           <w:sz w:val="18"/>
           <w:szCs w:val="18"/>
         </w:rPr>
-        <w:t>然后写成对数的形式，这样最大化比较容易：</w:t>
-      </w:r>
-    </w:p>
-    <w:p>
-      <w:pPr>
-        <w:widowControl/>
-        <w:spacing w:line="0" w:lineRule="atLeast"/>
-        <w:jc w:val="left"/>
-        <w:rPr>
-          <w:rFonts w:ascii="微软雅黑" w:eastAsia="微软雅黑" w:hAnsi="微软雅黑" w:cs="宋体" w:hint="eastAsia"/>
+        <w:t>然后写成对数的形式，这样</w:t>
+      </w:r>
+      <w:r>
+        <w:rPr>
+          <w:rFonts w:ascii="微软雅黑" w:eastAsia="微软雅黑" w:hAnsi="微软雅黑" w:cs="宋体" w:hint="eastAsia"/>
+          <w:color w:val="FF0000"/>
+          <w:kern w:val="0"/>
+          <w:sz w:val="18"/>
+          <w:szCs w:val="18"/>
+        </w:rPr>
+        <w:t>最大化</w:t>
+      </w:r>
+      <w:r>
+        <w:rPr>
+          <w:rFonts w:ascii="微软雅黑" w:eastAsia="微软雅黑" w:hAnsi="微软雅黑" w:cs="宋体" w:hint="eastAsia"/>
+          <w:color w:val="000000"/>
+          <w:kern w:val="0"/>
+          <w:sz w:val="18"/>
+          <w:szCs w:val="18"/>
+        </w:rPr>
+        <w:t>比较容易：</w:t>
+      </w:r>
+    </w:p>
+    <w:p>
+      <w:pPr>
+        <w:widowControl/>
+        <w:spacing w:line="0" w:lineRule="atLeast"/>
+        <w:jc w:val="left"/>
+        <w:rPr>
+          <w:rFonts w:ascii="微软雅黑" w:eastAsia="微软雅黑" w:hAnsi="微软雅黑" w:cs="宋体"/>
           <w:color w:val="000000"/>
           <w:kern w:val="0"/>
           <w:sz w:val="18"/>
@@ -1123,7 +1825,7 @@
                     </pic:cNvPicPr>
                   </pic:nvPicPr>
                   <pic:blipFill>
-                    <a:blip r:embed="rId11">
+                    <a:blip r:embed="rId17">
                       <a:extLst>
                         <a:ext uri="{28A0092B-C50C-407E-A947-70E740481C1C}">
                           <a14:useLocalDpi xmlns:a14="http://schemas.microsoft.com/office/drawing/2010/main" val="0"/>
@@ -1215,7 +1917,7 @@
                     </pic:cNvPicPr>
                   </pic:nvPicPr>
                   <pic:blipFill>
-                    <a:blip r:embed="rId12">
+                    <a:blip r:embed="rId18">
                       <a:extLst>
                         <a:ext uri="{28A0092B-C50C-407E-A947-70E740481C1C}">
                           <a14:useLocalDpi xmlns:a14="http://schemas.microsoft.com/office/drawing/2010/main" val="0"/>
@@ -1246,14 +1948,102 @@
           </wp:inline>
         </w:drawing>
       </w:r>
-    </w:p>
-    <w:p>
-      <w:pPr>
-        <w:widowControl/>
-        <w:spacing w:line="0" w:lineRule="atLeast"/>
-        <w:jc w:val="left"/>
-        <w:rPr>
-          <w:rFonts w:ascii="微软雅黑" w:eastAsia="微软雅黑" w:hAnsi="微软雅黑" w:cs="宋体" w:hint="eastAsia"/>
+      <w:r>
+        <w:rPr>
+          <w:rFonts w:ascii="微软雅黑" w:eastAsia="微软雅黑" w:hAnsi="微软雅黑" w:cs="宋体" w:hint="eastAsia"/>
+          <w:color w:val="000000"/>
+          <w:kern w:val="0"/>
+          <w:sz w:val="18"/>
+          <w:szCs w:val="18"/>
+        </w:rPr>
+        <w:t>.</w:t>
+      </w:r>
+    </w:p>
+    <w:p>
+      <w:pPr>
+        <w:widowControl/>
+        <w:spacing w:line="0" w:lineRule="atLeast"/>
+        <w:jc w:val="left"/>
+        <w:rPr>
+          <w:rFonts w:ascii="微软雅黑" w:eastAsia="微软雅黑" w:hAnsi="微软雅黑" w:cs="宋体" w:hint="eastAsia"/>
+          <w:color w:val="000000"/>
+          <w:kern w:val="0"/>
+          <w:sz w:val="18"/>
+          <w:szCs w:val="18"/>
+        </w:rPr>
+      </w:pPr>
+      <w:r>
+        <w:rPr>
+          <w:rFonts w:ascii="微软雅黑" w:eastAsia="微软雅黑" w:hAnsi="微软雅黑" w:cs="宋体" w:hint="eastAsia"/>
+          <w:color w:val="000000"/>
+          <w:kern w:val="0"/>
+          <w:sz w:val="18"/>
+          <w:szCs w:val="18"/>
+        </w:rPr>
+        <w:t xml:space="preserve">     We can convert the product of factors into a summation of factors, which makes it easier to obtain the derivative of this </w:t>
+      </w:r>
+      <w:r>
+        <w:rPr>
+          <w:rFonts w:ascii="微软雅黑" w:eastAsia="微软雅黑" w:hAnsi="微软雅黑" w:cs="宋体"/>
+          <w:color w:val="000000"/>
+          <w:kern w:val="0"/>
+          <w:sz w:val="18"/>
+          <w:szCs w:val="18"/>
+        </w:rPr>
+        <w:t>function</w:t>
+      </w:r>
+      <w:r>
+        <w:rPr>
+          <w:rFonts w:ascii="微软雅黑" w:eastAsia="微软雅黑" w:hAnsi="微软雅黑" w:cs="宋体" w:hint="eastAsia"/>
+          <w:color w:val="000000"/>
+          <w:kern w:val="0"/>
+          <w:sz w:val="18"/>
+          <w:szCs w:val="18"/>
+        </w:rPr>
+        <w:t xml:space="preserve"> via the </w:t>
+      </w:r>
+      <w:r>
+        <w:rPr>
+          <w:rFonts w:ascii="微软雅黑" w:eastAsia="微软雅黑" w:hAnsi="微软雅黑" w:cs="宋体"/>
+          <w:color w:val="000000"/>
+          <w:kern w:val="0"/>
+          <w:sz w:val="18"/>
+          <w:szCs w:val="18"/>
+        </w:rPr>
+        <w:t>addition</w:t>
+      </w:r>
+      <w:r>
+        <w:rPr>
+          <w:rFonts w:ascii="微软雅黑" w:eastAsia="微软雅黑" w:hAnsi="微软雅黑" w:cs="宋体" w:hint="eastAsia"/>
+          <w:color w:val="000000"/>
+          <w:kern w:val="0"/>
+          <w:sz w:val="18"/>
+          <w:szCs w:val="18"/>
+        </w:rPr>
+        <w:t xml:space="preserve"> trick, as you may remember from calculus.</w:t>
+      </w:r>
+    </w:p>
+    <w:p>
+      <w:pPr>
+        <w:widowControl/>
+        <w:spacing w:line="0" w:lineRule="atLeast"/>
+        <w:jc w:val="left"/>
+        <w:rPr>
+          <w:rFonts w:ascii="微软雅黑" w:eastAsia="微软雅黑" w:hAnsi="微软雅黑" w:cs="宋体"/>
+          <w:color w:val="000000"/>
+          <w:kern w:val="0"/>
+          <w:sz w:val="18"/>
+          <w:szCs w:val="18"/>
+        </w:rPr>
+      </w:pPr>
+    </w:p>
+    <w:p>
+      <w:pPr>
+        <w:widowControl/>
+        <w:spacing w:line="0" w:lineRule="atLeast"/>
+        <w:jc w:val="left"/>
+        <w:rPr>
+          <w:rFonts w:ascii="微软雅黑" w:eastAsia="微软雅黑" w:hAnsi="微软雅黑" w:cs="宋体"/>
           <w:color w:val="000000"/>
           <w:kern w:val="0"/>
           <w:sz w:val="18"/>
@@ -1278,7 +2068,27 @@
           <w:sz w:val="18"/>
           <w:szCs w:val="18"/>
         </w:rPr>
-        <w:t>如何来最大化这个函数呢，与前面最小化线性回归相似，可以使用梯度上升（gradient ascent）的形式,每一次迭代过程中改变</w:t>
+        <w:t>如何来最大化这个函数呢，与前面最小化线性回归相似，可以使用梯度上升（</w:t>
+      </w:r>
+      <w:r>
+        <w:rPr>
+          <w:rFonts w:ascii="微软雅黑" w:eastAsia="微软雅黑" w:hAnsi="微软雅黑" w:cs="宋体" w:hint="eastAsia"/>
+          <w:color w:val="FF0000"/>
+          <w:kern w:val="0"/>
+          <w:sz w:val="18"/>
+          <w:szCs w:val="18"/>
+        </w:rPr>
+        <w:t>gradient ascent</w:t>
+      </w:r>
+      <w:r>
+        <w:rPr>
+          <w:rFonts w:ascii="微软雅黑" w:eastAsia="微软雅黑" w:hAnsi="微软雅黑" w:cs="宋体" w:hint="eastAsia"/>
+          <w:color w:val="000000"/>
+          <w:kern w:val="0"/>
+          <w:sz w:val="18"/>
+          <w:szCs w:val="18"/>
+        </w:rPr>
+        <w:t>）的形式,每一次迭代过程中改变</w:t>
       </w:r>
       <w:r>
         <w:rPr>
@@ -1307,7 +2117,7 @@
                     </pic:cNvPicPr>
                   </pic:nvPicPr>
                   <pic:blipFill>
-                    <a:blip r:embed="rId13">
+                    <a:blip r:embed="rId19">
                       <a:extLst>
                         <a:ext uri="{28A0092B-C50C-407E-A947-70E740481C1C}">
                           <a14:useLocalDpi xmlns:a14="http://schemas.microsoft.com/office/drawing/2010/main" val="0"/>
@@ -1375,7 +2185,7 @@
                     </pic:cNvPicPr>
                   </pic:nvPicPr>
                   <pic:blipFill>
-                    <a:blip r:embed="rId14">
+                    <a:blip r:embed="rId20">
                       <a:extLst>
                         <a:ext uri="{28A0092B-C50C-407E-A947-70E740481C1C}">
                           <a14:useLocalDpi xmlns:a14="http://schemas.microsoft.com/office/drawing/2010/main" val="0"/>
@@ -1414,16 +2224,16 @@
           <w:sz w:val="18"/>
           <w:szCs w:val="18"/>
         </w:rPr>
-        <w:t>。通过对一个训练例子，可以得到梯度上升的更新规则：</w:t>
-      </w:r>
-    </w:p>
-    <w:p>
-      <w:pPr>
-        <w:widowControl/>
-        <w:spacing w:line="0" w:lineRule="atLeast"/>
-        <w:jc w:val="left"/>
-        <w:rPr>
-          <w:rFonts w:ascii="微软雅黑" w:eastAsia="微软雅黑" w:hAnsi="微软雅黑" w:cs="宋体" w:hint="eastAsia"/>
+        <w:t>。梯度上升的更新规则：</w:t>
+      </w:r>
+    </w:p>
+    <w:p>
+      <w:pPr>
+        <w:widowControl/>
+        <w:spacing w:line="0" w:lineRule="atLeast"/>
+        <w:jc w:val="left"/>
+        <w:rPr>
+          <w:rFonts w:ascii="微软雅黑" w:eastAsia="微软雅黑" w:hAnsi="微软雅黑" w:cs="宋体"/>
           <w:color w:val="000000"/>
           <w:kern w:val="0"/>
           <w:sz w:val="18"/>
@@ -1467,7 +2277,7 @@
                     </pic:cNvPicPr>
                   </pic:nvPicPr>
                   <pic:blipFill>
-                    <a:blip r:embed="rId15">
+                    <a:blip r:embed="rId21">
                       <a:extLst>
                         <a:ext uri="{28A0092B-C50C-407E-A947-70E740481C1C}">
                           <a14:useLocalDpi xmlns:a14="http://schemas.microsoft.com/office/drawing/2010/main" val="0"/>
@@ -1505,21 +2315,21 @@
         <w:spacing w:line="0" w:lineRule="atLeast"/>
         <w:jc w:val="left"/>
         <w:rPr>
-          <w:rFonts w:ascii="微软雅黑" w:eastAsia="微软雅黑" w:hAnsi="微软雅黑" w:cs="宋体" w:hint="eastAsia"/>
-          <w:color w:val="000000"/>
-          <w:kern w:val="0"/>
-          <w:sz w:val="18"/>
-          <w:szCs w:val="18"/>
-        </w:rPr>
-      </w:pPr>
-    </w:p>
-    <w:p>
-      <w:pPr>
-        <w:widowControl/>
-        <w:spacing w:line="0" w:lineRule="atLeast"/>
-        <w:jc w:val="left"/>
-        <w:rPr>
-          <w:rFonts w:ascii="微软雅黑" w:eastAsia="微软雅黑" w:hAnsi="微软雅黑" w:cs="宋体" w:hint="eastAsia"/>
+          <w:rFonts w:ascii="微软雅黑" w:eastAsia="微软雅黑" w:hAnsi="微软雅黑" w:cs="宋体"/>
+          <w:color w:val="000000"/>
+          <w:kern w:val="0"/>
+          <w:sz w:val="18"/>
+          <w:szCs w:val="18"/>
+        </w:rPr>
+      </w:pPr>
+    </w:p>
+    <w:p>
+      <w:pPr>
+        <w:widowControl/>
+        <w:spacing w:line="0" w:lineRule="atLeast"/>
+        <w:jc w:val="left"/>
+        <w:rPr>
+          <w:rFonts w:ascii="微软雅黑" w:eastAsia="微软雅黑" w:hAnsi="微软雅黑" w:cs="宋体"/>
           <w:color w:val="000000"/>
           <w:kern w:val="0"/>
           <w:sz w:val="18"/>
@@ -1563,7 +2373,7 @@
                     </pic:cNvPicPr>
                   </pic:nvPicPr>
                   <pic:blipFill>
-                    <a:blip r:embed="rId16">
+                    <a:blip r:embed="rId22">
                       <a:extLst>
                         <a:ext uri="{28A0092B-C50C-407E-A947-70E740481C1C}">
                           <a14:useLocalDpi xmlns:a14="http://schemas.microsoft.com/office/drawing/2010/main" val="0"/>
@@ -1645,7 +2455,7 @@
                     </pic:cNvPicPr>
                   </pic:nvPicPr>
                   <pic:blipFill>
-                    <a:blip r:embed="rId17">
+                    <a:blip r:embed="rId23">
                       <a:extLst>
                         <a:ext uri="{28A0092B-C50C-407E-A947-70E740481C1C}">
                           <a14:useLocalDpi xmlns:a14="http://schemas.microsoft.com/office/drawing/2010/main" val="0"/>
@@ -1700,23 +2510,110 @@
           <w:szCs w:val="18"/>
         </w:rPr>
       </w:pPr>
+      <w:r>
+        <w:rPr>
+          <w:rFonts w:ascii="微软雅黑" w:eastAsia="微软雅黑" w:hAnsi="微软雅黑" w:cs="宋体"/>
+          <w:color w:val="000000"/>
+          <w:kern w:val="0"/>
+          <w:sz w:val="18"/>
+          <w:szCs w:val="18"/>
+        </w:rPr>
+        <w:t>F</w:t>
+      </w:r>
+      <w:r>
+        <w:rPr>
+          <w:rFonts w:ascii="微软雅黑" w:eastAsia="微软雅黑" w:hAnsi="微软雅黑" w:cs="宋体" w:hint="eastAsia"/>
+          <w:color w:val="000000"/>
+          <w:kern w:val="0"/>
+          <w:sz w:val="18"/>
+          <w:szCs w:val="18"/>
+        </w:rPr>
+        <w:t>igures after classify using logistic regression:</w:t>
+      </w:r>
+    </w:p>
+    <w:p>
+      <w:pPr>
+        <w:widowControl/>
+        <w:spacing w:line="0" w:lineRule="atLeast"/>
+        <w:jc w:val="left"/>
+        <w:rPr>
+          <w:rFonts w:ascii="微软雅黑" w:eastAsia="微软雅黑" w:hAnsi="微软雅黑" w:cs="宋体"/>
+          <w:color w:val="000000"/>
+          <w:kern w:val="0"/>
+          <w:sz w:val="18"/>
+          <w:szCs w:val="18"/>
+        </w:rPr>
+      </w:pPr>
+      <w:r>
+        <w:rPr>
+          <w:noProof/>
+        </w:rPr>
+        <w:lastRenderedPageBreak/>
+        <w:drawing>
+          <wp:inline distT="0" distB="0" distL="0" distR="0" wp14:anchorId="0921EC3E" wp14:editId="0AC7B40F">
+            <wp:extent cx="5274310" cy="4590603"/>
+            <wp:effectExtent l="0" t="0" r="2540" b="635"/>
+            <wp:docPr id="11" name="图片 11"/>
+            <wp:cNvGraphicFramePr>
+              <a:graphicFrameLocks xmlns:a="http://schemas.openxmlformats.org/drawingml/2006/main" noChangeAspect="1"/>
+            </wp:cNvGraphicFramePr>
+            <a:graphic xmlns:a="http://schemas.openxmlformats.org/drawingml/2006/main">
+              <a:graphicData uri="http://schemas.openxmlformats.org/drawingml/2006/picture">
+                <pic:pic xmlns:pic="http://schemas.openxmlformats.org/drawingml/2006/picture">
+                  <pic:nvPicPr>
+                    <pic:cNvPr id="0" name=""/>
+                    <pic:cNvPicPr/>
+                  </pic:nvPicPr>
+                  <pic:blipFill>
+                    <a:blip r:embed="rId24"/>
+                    <a:stretch>
+                      <a:fillRect/>
+                    </a:stretch>
+                  </pic:blipFill>
+                  <pic:spPr>
+                    <a:xfrm>
+                      <a:off x="0" y="0"/>
+                      <a:ext cx="5274310" cy="4590603"/>
+                    </a:xfrm>
+                    <a:prstGeom prst="rect">
+                      <a:avLst/>
+                    </a:prstGeom>
+                  </pic:spPr>
+                </pic:pic>
+              </a:graphicData>
+            </a:graphic>
+          </wp:inline>
+        </w:drawing>
+      </w:r>
+    </w:p>
+    <w:p>
+      <w:pPr>
+        <w:widowControl/>
+        <w:spacing w:line="0" w:lineRule="atLeast"/>
+        <w:jc w:val="left"/>
+        <w:rPr>
+          <w:rFonts w:ascii="微软雅黑" w:eastAsia="微软雅黑" w:hAnsi="微软雅黑" w:cs="宋体"/>
+          <w:color w:val="000000"/>
+          <w:kern w:val="0"/>
+          <w:sz w:val="18"/>
+          <w:szCs w:val="18"/>
+        </w:rPr>
+      </w:pPr>
     </w:p>
     <w:p>
       <w:pPr>
         <w:pStyle w:val="1"/>
+        <w:rPr>
+          <w:sz w:val="30"/>
+          <w:szCs w:val="30"/>
+        </w:rPr>
+      </w:pPr>
+      <w:r>
         <w:rPr>
           <w:rFonts w:hint="eastAsia"/>
           <w:sz w:val="30"/>
           <w:szCs w:val="30"/>
         </w:rPr>
-      </w:pPr>
-      <w:r>
-        <w:rPr>
-          <w:rFonts w:hint="eastAsia"/>
-          <w:sz w:val="30"/>
-          <w:szCs w:val="30"/>
-        </w:rPr>
-        <w:lastRenderedPageBreak/>
         <w:t> </w:t>
       </w:r>
       <w:r>
@@ -1791,7 +2688,7 @@
                     </pic:cNvPicPr>
                   </pic:nvPicPr>
                   <pic:blipFill>
-                    <a:blip r:embed="rId18">
+                    <a:blip r:embed="rId25">
                       <a:extLst>
                         <a:ext uri="{28A0092B-C50C-407E-A947-70E740481C1C}">
                           <a14:useLocalDpi xmlns:a14="http://schemas.microsoft.com/office/drawing/2010/main" val="0"/>
@@ -1845,7 +2742,7 @@
         <w:spacing w:line="0" w:lineRule="atLeast"/>
         <w:jc w:val="left"/>
         <w:rPr>
-          <w:rFonts w:ascii="微软雅黑" w:eastAsia="微软雅黑" w:hAnsi="微软雅黑" w:cs="宋体" w:hint="eastAsia"/>
+          <w:rFonts w:ascii="微软雅黑" w:eastAsia="微软雅黑" w:hAnsi="微软雅黑" w:cs="宋体"/>
           <w:color w:val="000000"/>
           <w:kern w:val="0"/>
           <w:sz w:val="18"/>
@@ -1869,7 +2766,7 @@
         <w:spacing w:line="0" w:lineRule="atLeast"/>
         <w:jc w:val="left"/>
         <w:rPr>
-          <w:rFonts w:ascii="微软雅黑" w:eastAsia="微软雅黑" w:hAnsi="微软雅黑" w:cs="宋体" w:hint="eastAsia"/>
+          <w:rFonts w:ascii="微软雅黑" w:eastAsia="微软雅黑" w:hAnsi="微软雅黑" w:cs="宋体"/>
           <w:color w:val="000000"/>
           <w:kern w:val="0"/>
           <w:sz w:val="18"/>
@@ -1893,7 +2790,7 @@
         <w:spacing w:line="0" w:lineRule="atLeast"/>
         <w:jc w:val="left"/>
         <w:rPr>
-          <w:rFonts w:ascii="微软雅黑" w:eastAsia="微软雅黑" w:hAnsi="微软雅黑" w:cs="宋体" w:hint="eastAsia"/>
+          <w:rFonts w:ascii="微软雅黑" w:eastAsia="微软雅黑" w:hAnsi="微软雅黑" w:cs="宋体"/>
           <w:color w:val="000000"/>
           <w:kern w:val="0"/>
           <w:sz w:val="18"/>
@@ -1917,7 +2814,7 @@
         <w:spacing w:line="0" w:lineRule="atLeast"/>
         <w:jc w:val="left"/>
         <w:rPr>
-          <w:rFonts w:ascii="微软雅黑" w:eastAsia="微软雅黑" w:hAnsi="微软雅黑" w:cs="宋体" w:hint="eastAsia"/>
+          <w:rFonts w:ascii="微软雅黑" w:eastAsia="微软雅黑" w:hAnsi="微软雅黑" w:cs="宋体"/>
           <w:color w:val="000000"/>
           <w:kern w:val="0"/>
           <w:sz w:val="18"/>
@@ -1941,7 +2838,7 @@
         <w:spacing w:line="0" w:lineRule="atLeast"/>
         <w:jc w:val="left"/>
         <w:rPr>
-          <w:rFonts w:ascii="微软雅黑" w:eastAsia="微软雅黑" w:hAnsi="微软雅黑" w:cs="宋体" w:hint="eastAsia"/>
+          <w:rFonts w:ascii="微软雅黑" w:eastAsia="微软雅黑" w:hAnsi="微软雅黑" w:cs="宋体"/>
           <w:color w:val="000000"/>
           <w:kern w:val="0"/>
           <w:sz w:val="18"/>
@@ -1965,7 +2862,7 @@
         <w:spacing w:line="0" w:lineRule="atLeast"/>
         <w:jc w:val="left"/>
         <w:rPr>
-          <w:rFonts w:ascii="微软雅黑" w:eastAsia="微软雅黑" w:hAnsi="微软雅黑" w:cs="宋体" w:hint="eastAsia"/>
+          <w:rFonts w:ascii="微软雅黑" w:eastAsia="微软雅黑" w:hAnsi="微软雅黑" w:cs="宋体"/>
           <w:color w:val="000000"/>
           <w:kern w:val="0"/>
           <w:sz w:val="18"/>
@@ -1989,7 +2886,7 @@
         <w:spacing w:line="0" w:lineRule="atLeast"/>
         <w:jc w:val="left"/>
         <w:rPr>
-          <w:rFonts w:ascii="微软雅黑" w:eastAsia="微软雅黑" w:hAnsi="微软雅黑" w:cs="宋体" w:hint="eastAsia"/>
+          <w:rFonts w:ascii="微软雅黑" w:eastAsia="微软雅黑" w:hAnsi="微软雅黑" w:cs="宋体"/>
           <w:color w:val="000000"/>
           <w:kern w:val="0"/>
           <w:sz w:val="18"/>
@@ -2035,7 +2932,7 @@
         <w:spacing w:line="0" w:lineRule="atLeast"/>
         <w:jc w:val="left"/>
         <w:rPr>
-          <w:rFonts w:ascii="微软雅黑" w:eastAsia="微软雅黑" w:hAnsi="微软雅黑" w:cs="宋体" w:hint="eastAsia"/>
+          <w:rFonts w:ascii="微软雅黑" w:eastAsia="微软雅黑" w:hAnsi="微软雅黑" w:cs="宋体"/>
           <w:color w:val="000000"/>
           <w:kern w:val="0"/>
           <w:sz w:val="18"/>
@@ -2059,7 +2956,7 @@
         <w:spacing w:line="0" w:lineRule="atLeast"/>
         <w:jc w:val="left"/>
         <w:rPr>
-          <w:rFonts w:ascii="微软雅黑" w:eastAsia="微软雅黑" w:hAnsi="微软雅黑" w:cs="宋体" w:hint="eastAsia"/>
+          <w:rFonts w:ascii="微软雅黑" w:eastAsia="微软雅黑" w:hAnsi="微软雅黑" w:cs="宋体"/>
           <w:color w:val="000000"/>
           <w:kern w:val="0"/>
           <w:sz w:val="18"/>
@@ -2083,7 +2980,7 @@
         <w:spacing w:line="0" w:lineRule="atLeast"/>
         <w:jc w:val="left"/>
         <w:rPr>
-          <w:rFonts w:ascii="微软雅黑" w:eastAsia="微软雅黑" w:hAnsi="微软雅黑" w:cs="宋体" w:hint="eastAsia"/>
+          <w:rFonts w:ascii="微软雅黑" w:eastAsia="微软雅黑" w:hAnsi="微软雅黑" w:cs="宋体"/>
           <w:color w:val="000000"/>
           <w:kern w:val="0"/>
           <w:sz w:val="18"/>
@@ -2099,6 +2996,7 @@
           <w:sz w:val="18"/>
           <w:szCs w:val="18"/>
         </w:rPr>
+        <w:lastRenderedPageBreak/>
         <w:drawing>
           <wp:inline distT="0" distB="0" distL="0" distR="0">
             <wp:extent cx="6019800" cy="2790825"/>
@@ -2117,7 +3015,7 @@
                     </pic:cNvPicPr>
                   </pic:nvPicPr>
                   <pic:blipFill>
-                    <a:blip r:embed="rId19">
+                    <a:blip r:embed="rId26">
                       <a:extLst>
                         <a:ext uri="{28A0092B-C50C-407E-A947-70E740481C1C}">
                           <a14:useLocalDpi xmlns:a14="http://schemas.microsoft.com/office/drawing/2010/main" val="0"/>
@@ -2153,27 +3051,26 @@
       <w:pPr>
         <w:pStyle w:val="1"/>
         <w:rPr>
+          <w:sz w:val="30"/>
+          <w:szCs w:val="30"/>
+        </w:rPr>
+      </w:pPr>
+      <w:proofErr w:type="gramStart"/>
+      <w:r>
+        <w:rPr>
           <w:rFonts w:hint="eastAsia"/>
           <w:sz w:val="30"/>
           <w:szCs w:val="30"/>
         </w:rPr>
-      </w:pPr>
-      <w:proofErr w:type="gramStart"/>
+        <w:t>3.Multiclass</w:t>
+      </w:r>
+      <w:proofErr w:type="gramEnd"/>
       <w:r>
         <w:rPr>
           <w:rFonts w:hint="eastAsia"/>
           <w:sz w:val="30"/>
           <w:szCs w:val="30"/>
         </w:rPr>
-        <w:t>3.Multiclass</w:t>
-      </w:r>
-      <w:proofErr w:type="gramEnd"/>
-      <w:r>
-        <w:rPr>
-          <w:rFonts w:hint="eastAsia"/>
-          <w:sz w:val="30"/>
-          <w:szCs w:val="30"/>
-        </w:rPr>
         <w:t xml:space="preserve"> Classification: one vs all</w:t>
       </w:r>
     </w:p>
@@ -2183,7 +3080,7 @@
         <w:spacing w:line="0" w:lineRule="atLeast"/>
         <w:jc w:val="left"/>
         <w:rPr>
-          <w:rFonts w:ascii="微软雅黑" w:eastAsia="微软雅黑" w:hAnsi="微软雅黑" w:cs="宋体" w:hint="eastAsia"/>
+          <w:rFonts w:ascii="微软雅黑" w:eastAsia="微软雅黑" w:hAnsi="微软雅黑" w:cs="宋体"/>
           <w:color w:val="000000"/>
           <w:kern w:val="0"/>
           <w:sz w:val="18"/>
@@ -2227,7 +3124,7 @@
                     </pic:cNvPicPr>
                   </pic:nvPicPr>
                   <pic:blipFill>
-                    <a:blip r:embed="rId20">
+                    <a:blip r:embed="rId27">
                       <a:extLst>
                         <a:ext uri="{28A0092B-C50C-407E-A947-70E740481C1C}">
                           <a14:useLocalDpi xmlns:a14="http://schemas.microsoft.com/office/drawing/2010/main" val="0"/>
@@ -2319,34 +3216,22 @@
         <w:spacing w:line="0" w:lineRule="atLeast"/>
         <w:jc w:val="left"/>
         <w:rPr>
-          <w:rFonts w:ascii="微软雅黑" w:eastAsia="微软雅黑" w:hAnsi="微软雅黑" w:cs="宋体" w:hint="eastAsia"/>
-          <w:color w:val="000000"/>
-          <w:kern w:val="0"/>
-          <w:sz w:val="18"/>
-          <w:szCs w:val="18"/>
-        </w:rPr>
-      </w:pPr>
-      <w:r>
-        <w:rPr>
-          <w:rFonts w:ascii="微软雅黑" w:eastAsia="微软雅黑" w:hAnsi="微软雅黑" w:cs="宋体" w:hint="eastAsia"/>
-          <w:color w:val="000000"/>
-          <w:kern w:val="0"/>
-          <w:sz w:val="18"/>
-          <w:szCs w:val="18"/>
-        </w:rPr>
-        <w:t>On a new input x, to make a predicti</w:t>
-      </w:r>
-      <w:bookmarkStart w:id="0" w:name="_GoBack"/>
-      <w:bookmarkEnd w:id="0"/>
-      <w:r>
-        <w:rPr>
-          <w:rFonts w:ascii="微软雅黑" w:eastAsia="微软雅黑" w:hAnsi="微软雅黑" w:cs="宋体" w:hint="eastAsia"/>
-          <w:color w:val="000000"/>
-          <w:kern w:val="0"/>
-          <w:sz w:val="18"/>
-          <w:szCs w:val="18"/>
-        </w:rPr>
-        <w:t xml:space="preserve">on, pick the class </w:t>
+          <w:rFonts w:ascii="微软雅黑" w:eastAsia="微软雅黑" w:hAnsi="微软雅黑" w:cs="宋体"/>
+          <w:color w:val="000000"/>
+          <w:kern w:val="0"/>
+          <w:sz w:val="18"/>
+          <w:szCs w:val="18"/>
+        </w:rPr>
+      </w:pPr>
+      <w:r>
+        <w:rPr>
+          <w:rFonts w:ascii="微软雅黑" w:eastAsia="微软雅黑" w:hAnsi="微软雅黑" w:cs="宋体" w:hint="eastAsia"/>
+          <w:color w:val="000000"/>
+          <w:kern w:val="0"/>
+          <w:sz w:val="18"/>
+          <w:szCs w:val="18"/>
+        </w:rPr>
+        <w:t xml:space="preserve">On a new input x, to make a prediction, pick the class </w:t>
       </w:r>
       <w:proofErr w:type="spellStart"/>
       <w:r>
@@ -2377,7 +3262,7 @@
         <w:spacing w:line="0" w:lineRule="atLeast"/>
         <w:jc w:val="left"/>
         <w:rPr>
-          <w:rFonts w:ascii="微软雅黑" w:eastAsia="微软雅黑" w:hAnsi="微软雅黑" w:cs="宋体" w:hint="eastAsia"/>
+          <w:rFonts w:ascii="微软雅黑" w:eastAsia="微软雅黑" w:hAnsi="微软雅黑" w:cs="宋体"/>
           <w:color w:val="000000"/>
           <w:kern w:val="0"/>
           <w:sz w:val="18"/>
@@ -2421,7 +3306,7 @@
                     </pic:cNvPicPr>
                   </pic:nvPicPr>
                   <pic:blipFill>
-                    <a:blip r:embed="rId21">
+                    <a:blip r:embed="rId28">
                       <a:extLst>
                         <a:ext uri="{28A0092B-C50C-407E-A947-70E740481C1C}">
                           <a14:useLocalDpi xmlns:a14="http://schemas.microsoft.com/office/drawing/2010/main" val="0"/>
@@ -2459,37 +3344,26 @@
         <w:spacing w:line="0" w:lineRule="atLeast"/>
         <w:jc w:val="left"/>
         <w:rPr>
-          <w:rFonts w:ascii="微软雅黑" w:eastAsia="微软雅黑" w:hAnsi="微软雅黑" w:cs="宋体" w:hint="eastAsia"/>
-          <w:color w:val="000000"/>
-          <w:kern w:val="0"/>
-          <w:sz w:val="18"/>
-          <w:szCs w:val="18"/>
-        </w:rPr>
-      </w:pPr>
-    </w:p>
-    <w:p>
-      <w:pPr>
-        <w:widowControl/>
-        <w:spacing w:line="0" w:lineRule="atLeast"/>
-        <w:jc w:val="left"/>
-        <w:rPr>
-          <w:rFonts w:ascii="微软雅黑" w:eastAsia="微软雅黑" w:hAnsi="微软雅黑" w:cs="宋体" w:hint="eastAsia"/>
-          <w:color w:val="000000"/>
-          <w:kern w:val="0"/>
-          <w:sz w:val="18"/>
-          <w:szCs w:val="18"/>
-        </w:rPr>
-      </w:pPr>
-      <w:proofErr w:type="gramStart"/>
-      <w:r>
+          <w:rFonts w:ascii="微软雅黑" w:eastAsia="微软雅黑" w:hAnsi="微软雅黑" w:cs="宋体"/>
+          <w:color w:val="000000"/>
+          <w:kern w:val="0"/>
+          <w:sz w:val="18"/>
+          <w:szCs w:val="18"/>
+        </w:rPr>
+      </w:pPr>
+    </w:p>
+    <w:p>
+      <w:pPr>
+        <w:widowControl/>
+        <w:spacing w:line="0" w:lineRule="atLeast"/>
+        <w:jc w:val="left"/>
         <w:rPr>
           <w:rStyle w:val="1Char"/>
           <w:rFonts w:hint="eastAsia"/>
           <w:sz w:val="30"/>
           <w:szCs w:val="30"/>
         </w:rPr>
-        <w:t>4.</w:t>
-      </w:r>
+      </w:pPr>
       <w:r>
         <w:rPr>
           <w:rStyle w:val="1Char"/>
@@ -2497,9 +3371,8 @@
           <w:sz w:val="30"/>
           <w:szCs w:val="30"/>
         </w:rPr>
-        <w:t>Regularized</w:t>
-      </w:r>
-      <w:proofErr w:type="gramEnd"/>
+        <w:t>4.</w:t>
+      </w:r>
       <w:r>
         <w:rPr>
           <w:rStyle w:val="1Char"/>
@@ -2507,57 +3380,133 @@
           <w:sz w:val="30"/>
           <w:szCs w:val="30"/>
         </w:rPr>
-        <w:t xml:space="preserve"> Logistic Regression</w:t>
-      </w:r>
-      <w:r>
-        <w:rPr>
-          <w:rFonts w:ascii="微软雅黑" w:eastAsia="微软雅黑" w:hAnsi="微软雅黑" w:cs="宋体" w:hint="eastAsia"/>
-          <w:color w:val="000000"/>
-          <w:kern w:val="0"/>
-          <w:sz w:val="18"/>
-          <w:szCs w:val="18"/>
-        </w:rPr>
-        <w:br/>
-      </w:r>
-      <w:r>
-        <w:rPr>
-          <w:rFonts w:ascii="微软雅黑" w:eastAsia="微软雅黑" w:hAnsi="微软雅黑" w:cs="宋体" w:hint="eastAsia"/>
-          <w:color w:val="000000"/>
-          <w:kern w:val="0"/>
-          <w:sz w:val="18"/>
-          <w:szCs w:val="18"/>
-        </w:rPr>
-        <w:br/>
-      </w:r>
-      <w:r>
-        <w:rPr>
-          <w:rFonts w:ascii="微软雅黑" w:eastAsia="微软雅黑" w:hAnsi="微软雅黑" w:cs="宋体"/>
+        <w:t xml:space="preserve"> </w:t>
+      </w:r>
+      <w:r>
+        <w:rPr>
+          <w:rStyle w:val="1Char"/>
+          <w:rFonts w:hint="eastAsia"/>
+          <w:sz w:val="30"/>
+          <w:szCs w:val="30"/>
+        </w:rPr>
+        <w:t>Regularized Logistic Regression</w:t>
+      </w:r>
+    </w:p>
+    <w:p>
+      <w:pPr>
+        <w:widowControl/>
+        <w:spacing w:line="0" w:lineRule="atLeast"/>
+        <w:jc w:val="left"/>
+        <w:rPr>
+          <w:rStyle w:val="1Char"/>
+          <w:rFonts w:hint="eastAsia"/>
+          <w:sz w:val="30"/>
+          <w:szCs w:val="30"/>
+        </w:rPr>
+      </w:pPr>
+    </w:p>
+    <w:p>
+      <w:pPr>
+        <w:widowControl/>
+        <w:spacing w:line="0" w:lineRule="atLeast"/>
+        <w:jc w:val="left"/>
+        <w:rPr>
+          <w:rFonts w:ascii="微软雅黑" w:eastAsia="微软雅黑" w:hAnsi="微软雅黑" w:cs="宋体" w:hint="eastAsia"/>
+          <w:color w:val="000000"/>
+          <w:kern w:val="0"/>
+          <w:sz w:val="18"/>
+          <w:szCs w:val="18"/>
+        </w:rPr>
+      </w:pPr>
+      <w:r>
+        <w:rPr>
+          <w:rFonts w:ascii="微软雅黑" w:eastAsia="微软雅黑" w:hAnsi="微软雅黑" w:cs="宋体" w:hint="eastAsia"/>
+          <w:color w:val="000000"/>
+          <w:kern w:val="0"/>
+          <w:sz w:val="18"/>
+          <w:szCs w:val="18"/>
+        </w:rPr>
+        <w:t>Cost Function:</w:t>
+      </w:r>
+    </w:p>
+    <w:p>
+      <w:pPr>
+        <w:widowControl/>
+        <w:spacing w:line="0" w:lineRule="atLeast"/>
+        <w:jc w:val="left"/>
+        <w:rPr>
+          <w:rFonts w:ascii="微软雅黑" w:eastAsia="微软雅黑" w:hAnsi="微软雅黑" w:cs="宋体" w:hint="eastAsia"/>
+          <w:color w:val="000000"/>
+          <w:kern w:val="0"/>
+          <w:sz w:val="18"/>
+          <w:szCs w:val="18"/>
+        </w:rPr>
+      </w:pPr>
+      <w:r>
+        <w:rPr>
+          <w:noProof/>
+        </w:rPr>
+        <w:drawing>
+          <wp:inline distT="0" distB="0" distL="0" distR="0" wp14:anchorId="733A10AB" wp14:editId="7A3C726A">
+            <wp:extent cx="4629150" cy="619125"/>
+            <wp:effectExtent l="0" t="0" r="0" b="9525"/>
+            <wp:docPr id="12" name="图片 12"/>
+            <wp:cNvGraphicFramePr>
+              <a:graphicFrameLocks xmlns:a="http://schemas.openxmlformats.org/drawingml/2006/main" noChangeAspect="1"/>
+            </wp:cNvGraphicFramePr>
+            <a:graphic xmlns:a="http://schemas.openxmlformats.org/drawingml/2006/main">
+              <a:graphicData uri="http://schemas.openxmlformats.org/drawingml/2006/picture">
+                <pic:pic xmlns:pic="http://schemas.openxmlformats.org/drawingml/2006/picture">
+                  <pic:nvPicPr>
+                    <pic:cNvPr id="0" name=""/>
+                    <pic:cNvPicPr/>
+                  </pic:nvPicPr>
+                  <pic:blipFill>
+                    <a:blip r:embed="rId29"/>
+                    <a:stretch>
+                      <a:fillRect/>
+                    </a:stretch>
+                  </pic:blipFill>
+                  <pic:spPr>
+                    <a:xfrm>
+                      <a:off x="0" y="0"/>
+                      <a:ext cx="4629150" cy="619125"/>
+                    </a:xfrm>
+                    <a:prstGeom prst="rect">
+                      <a:avLst/>
+                    </a:prstGeom>
+                  </pic:spPr>
+                </pic:pic>
+              </a:graphicData>
+            </a:graphic>
+          </wp:inline>
+        </w:drawing>
+      </w:r>
+      <w:bookmarkStart w:id="0" w:name="_GoBack"/>
+      <w:bookmarkEnd w:id="0"/>
+    </w:p>
+    <w:p>
+      <w:pPr>
+        <w:widowControl/>
+        <w:spacing w:line="0" w:lineRule="atLeast"/>
+        <w:jc w:val="left"/>
+        <w:rPr>
+          <w:rFonts w:ascii="微软雅黑" w:eastAsia="微软雅黑" w:hAnsi="微软雅黑" w:cs="宋体"/>
+          <w:color w:val="000000"/>
+          <w:kern w:val="0"/>
+          <w:sz w:val="18"/>
+          <w:szCs w:val="18"/>
+        </w:rPr>
+      </w:pPr>
+      <w:r>
+        <w:rPr>
+          <w:rFonts w:ascii="微软雅黑" w:eastAsia="微软雅黑" w:hAnsi="微软雅黑" w:cs="宋体" w:hint="eastAsia"/>
           <w:color w:val="000000"/>
           <w:kern w:val="0"/>
           <w:sz w:val="18"/>
           <w:szCs w:val="18"/>
         </w:rPr>
         <w:lastRenderedPageBreak/>
-        <w:t xml:space="preserve">  </w:t>
-      </w:r>
-      <w:r>
-        <w:rPr>
-          <w:rFonts w:ascii="微软雅黑" w:eastAsia="微软雅黑" w:hAnsi="微软雅黑" w:cs="宋体" w:hint="eastAsia"/>
-          <w:color w:val="000000"/>
-          <w:kern w:val="0"/>
-          <w:sz w:val="18"/>
-          <w:szCs w:val="18"/>
-        </w:rPr>
-        <w:t>Cost Function:</w:t>
-      </w:r>
-      <w:r>
-        <w:rPr>
-          <w:rFonts w:ascii="微软雅黑" w:eastAsia="微软雅黑" w:hAnsi="微软雅黑" w:cs="宋体" w:hint="eastAsia"/>
-          <w:color w:val="000000"/>
-          <w:kern w:val="0"/>
-          <w:sz w:val="18"/>
-          <w:szCs w:val="18"/>
-        </w:rPr>
         <w:br/>
       </w:r>
       <w:r>
@@ -2587,7 +3536,7 @@
                     </pic:cNvPicPr>
                   </pic:nvPicPr>
                   <pic:blipFill>
-                    <a:blip r:embed="rId22">
+                    <a:blip r:embed="rId30">
                       <a:extLst>
                         <a:ext uri="{28A0092B-C50C-407E-A947-70E740481C1C}">
                           <a14:useLocalDpi xmlns:a14="http://schemas.microsoft.com/office/drawing/2010/main" val="0"/>
@@ -2625,7 +3574,7 @@
         <w:spacing w:line="0" w:lineRule="atLeast"/>
         <w:jc w:val="left"/>
         <w:rPr>
-          <w:rFonts w:ascii="微软雅黑" w:eastAsia="微软雅黑" w:hAnsi="微软雅黑" w:cs="宋体" w:hint="eastAsia"/>
+          <w:rFonts w:ascii="微软雅黑" w:eastAsia="微软雅黑" w:hAnsi="微软雅黑" w:cs="宋体"/>
           <w:color w:val="000000"/>
           <w:kern w:val="0"/>
           <w:sz w:val="18"/>
@@ -2659,7 +3608,7 @@
                     </pic:cNvPicPr>
                   </pic:nvPicPr>
                   <pic:blipFill>
-                    <a:blip r:embed="rId23">
+                    <a:blip r:embed="rId31">
                       <a:extLst>
                         <a:ext uri="{28A0092B-C50C-407E-A947-70E740481C1C}">
                           <a14:useLocalDpi xmlns:a14="http://schemas.microsoft.com/office/drawing/2010/main" val="0"/>
@@ -2697,7 +3646,7 @@
         <w:spacing w:line="0" w:lineRule="atLeast"/>
         <w:jc w:val="left"/>
         <w:rPr>
-          <w:rFonts w:ascii="微软雅黑" w:eastAsia="微软雅黑" w:hAnsi="微软雅黑" w:cs="宋体" w:hint="eastAsia"/>
+          <w:rFonts w:ascii="微软雅黑" w:eastAsia="微软雅黑" w:hAnsi="微软雅黑" w:cs="宋体"/>
           <w:color w:val="000000"/>
           <w:kern w:val="0"/>
           <w:sz w:val="18"/>
@@ -2731,7 +3680,7 @@
                     </pic:cNvPicPr>
                   </pic:nvPicPr>
                   <pic:blipFill>
-                    <a:blip r:embed="rId24">
+                    <a:blip r:embed="rId32">
                       <a:extLst>
                         <a:ext uri="{28A0092B-C50C-407E-A947-70E740481C1C}">
                           <a14:useLocalDpi xmlns:a14="http://schemas.microsoft.com/office/drawing/2010/main" val="0"/>
@@ -2763,7 +3712,91 @@
         </w:drawing>
       </w:r>
     </w:p>
-    <w:p/>
+    <w:p>
+      <w:pPr>
+        <w:rPr>
+          <w:rFonts w:hint="eastAsia"/>
+        </w:rPr>
+      </w:pPr>
+    </w:p>
+    <w:p>
+      <w:pPr>
+        <w:rPr>
+          <w:rFonts w:hint="eastAsia"/>
+        </w:rPr>
+      </w:pPr>
+    </w:p>
+    <w:p>
+      <w:pPr>
+        <w:rPr>
+          <w:rFonts w:hint="eastAsia"/>
+        </w:rPr>
+      </w:pPr>
+      <w:r>
+        <w:t>R</w:t>
+      </w:r>
+      <w:r>
+        <w:rPr>
+          <w:rFonts w:hint="eastAsia"/>
+        </w:rPr>
+        <w:t>eference:</w:t>
+      </w:r>
+    </w:p>
+    <w:p>
+      <w:pPr>
+        <w:pStyle w:val="a5"/>
+        <w:widowControl/>
+        <w:numPr>
+          <w:ilvl w:val="0"/>
+          <w:numId w:val="1"/>
+        </w:numPr>
+        <w:spacing w:line="0" w:lineRule="atLeast"/>
+        <w:ind w:firstLineChars="0"/>
+        <w:jc w:val="left"/>
+        <w:rPr>
+          <w:rFonts w:ascii="微软雅黑" w:eastAsia="微软雅黑" w:hAnsi="微软雅黑" w:cs="宋体" w:hint="eastAsia"/>
+          <w:color w:val="000000"/>
+          <w:kern w:val="0"/>
+          <w:sz w:val="18"/>
+          <w:szCs w:val="18"/>
+        </w:rPr>
+      </w:pPr>
+      <w:r>
+        <w:rPr>
+          <w:rFonts w:ascii="微软雅黑" w:eastAsia="微软雅黑" w:hAnsi="微软雅黑" w:cs="宋体" w:hint="eastAsia"/>
+          <w:color w:val="000000"/>
+          <w:kern w:val="0"/>
+          <w:sz w:val="18"/>
+          <w:szCs w:val="18"/>
+        </w:rPr>
+        <w:t>Machine learning : Ng Video:</w:t>
+      </w:r>
+    </w:p>
+    <w:p>
+      <w:pPr>
+        <w:pStyle w:val="a5"/>
+        <w:numPr>
+          <w:ilvl w:val="0"/>
+          <w:numId w:val="1"/>
+        </w:numPr>
+        <w:ind w:firstLineChars="0"/>
+      </w:pPr>
+      <w:r>
+        <w:t>P</w:t>
+      </w:r>
+      <w:r>
+        <w:rPr>
+          <w:rFonts w:hint="eastAsia"/>
+        </w:rPr>
+        <w:t xml:space="preserve">ython </w:t>
+      </w:r>
+      <w:r>
+        <w:rPr>
+          <w:rFonts w:hint="eastAsia"/>
+        </w:rPr>
+        <w:t>machine learning, book</w:t>
+      </w:r>
+    </w:p>
     <w:sectPr>
       <w:pgSz w:w="11906" w:h="16838"/>
       <w:pgMar w:top="1440" w:right="1800" w:bottom="1440" w:left="1800" w:header="851" w:footer="992" w:gutter="0"/>
@@ -2774,8 +3807,197 @@
 </w:document>
 </file>
 
+<file path=word/numbering.xml><?xml version="1.0" encoding="utf-8"?>
+<w:numbering xmlns:wpc="http://schemas.microsoft.com/office/word/2010/wordprocessingCanvas" xmlns:mc="http://schemas.openxmlformats.org/markup-compatibility/2006" xmlns:o="urn:schemas-microsoft-com:office:office" xmlns:r="http://schemas.openxmlformats.org/officeDocument/2006/relationships" xmlns:m="http://schemas.openxmlformats.org/officeDocument/2006/math" xmlns:v="urn:schemas-microsoft-com:vml" xmlns:wp14="http://schemas.microsoft.com/office/word/2010/wordprocessingDrawing" xmlns:wp="http://schemas.openxmlformats.org/drawingml/2006/wordprocessingDrawing" xmlns:w10="urn:schemas-microsoft-com:office:word" xmlns:w="http://schemas.openxmlformats.org/wordprocessingml/2006/main" xmlns:w14="http://schemas.microsoft.com/office/word/2010/wordml" xmlns:wpg="http://schemas.microsoft.com/office/word/2010/wordprocessingGroup" xmlns:wpi="http://schemas.microsoft.com/office/word/2010/wordprocessingInk" xmlns:wne="http://schemas.microsoft.com/office/word/2006/wordml" xmlns:wps="http://schemas.microsoft.com/office/word/2010/wordprocessingShape" mc:Ignorable="w14 wp14">
+  <w:abstractNum w:abstractNumId="0">
+    <w:nsid w:val="3F4B4E7E"/>
+    <w:multiLevelType w:val="hybridMultilevel"/>
+    <w:tmpl w:val="127A286A"/>
+    <w:lvl w:ilvl="0" w:tplc="0BF65958">
+      <w:start w:val="1"/>
+      <w:numFmt w:val="decimal"/>
+      <w:lvlText w:val="%1."/>
+      <w:lvlJc w:val="left"/>
+      <w:pPr>
+        <w:ind w:left="360" w:hanging="360"/>
+      </w:pPr>
+      <w:rPr>
+        <w:rFonts w:hint="default"/>
+      </w:rPr>
+    </w:lvl>
+    <w:lvl w:ilvl="1" w:tplc="04090019" w:tentative="1">
+      <w:start w:val="1"/>
+      <w:numFmt w:val="lowerLetter"/>
+      <w:lvlText w:val="%2)"/>
+      <w:lvlJc w:val="left"/>
+      <w:pPr>
+        <w:ind w:left="840" w:hanging="420"/>
+      </w:pPr>
+    </w:lvl>
+    <w:lvl w:ilvl="2" w:tplc="0409001B" w:tentative="1">
+      <w:start w:val="1"/>
+      <w:numFmt w:val="lowerRoman"/>
+      <w:lvlText w:val="%3."/>
+      <w:lvlJc w:val="right"/>
+      <w:pPr>
+        <w:ind w:left="1260" w:hanging="420"/>
+      </w:pPr>
+    </w:lvl>
+    <w:lvl w:ilvl="3" w:tplc="0409000F" w:tentative="1">
+      <w:start w:val="1"/>
+      <w:numFmt w:val="decimal"/>
+      <w:lvlText w:val="%4."/>
+      <w:lvlJc w:val="left"/>
+      <w:pPr>
+        <w:ind w:left="1680" w:hanging="420"/>
+      </w:pPr>
+    </w:lvl>
+    <w:lvl w:ilvl="4" w:tplc="04090019" w:tentative="1">
+      <w:start w:val="1"/>
+      <w:numFmt w:val="lowerLetter"/>
+      <w:lvlText w:val="%5)"/>
+      <w:lvlJc w:val="left"/>
+      <w:pPr>
+        <w:ind w:left="2100" w:hanging="420"/>
+      </w:pPr>
+    </w:lvl>
+    <w:lvl w:ilvl="5" w:tplc="0409001B" w:tentative="1">
+      <w:start w:val="1"/>
+      <w:numFmt w:val="lowerRoman"/>
+      <w:lvlText w:val="%6."/>
+      <w:lvlJc w:val="right"/>
+      <w:pPr>
+        <w:ind w:left="2520" w:hanging="420"/>
+      </w:pPr>
+    </w:lvl>
+    <w:lvl w:ilvl="6" w:tplc="0409000F" w:tentative="1">
+      <w:start w:val="1"/>
+      <w:numFmt w:val="decimal"/>
+      <w:lvlText w:val="%7."/>
+      <w:lvlJc w:val="left"/>
+      <w:pPr>
+        <w:ind w:left="2940" w:hanging="420"/>
+      </w:pPr>
+    </w:lvl>
+    <w:lvl w:ilvl="7" w:tplc="04090019" w:tentative="1">
+      <w:start w:val="1"/>
+      <w:numFmt w:val="lowerLetter"/>
+      <w:lvlText w:val="%8)"/>
+      <w:lvlJc w:val="left"/>
+      <w:pPr>
+        <w:ind w:left="3360" w:hanging="420"/>
+      </w:pPr>
+    </w:lvl>
+    <w:lvl w:ilvl="8" w:tplc="0409001B" w:tentative="1">
+      <w:start w:val="1"/>
+      <w:numFmt w:val="lowerRoman"/>
+      <w:lvlText w:val="%9."/>
+      <w:lvlJc w:val="right"/>
+      <w:pPr>
+        <w:ind w:left="3780" w:hanging="420"/>
+      </w:pPr>
+    </w:lvl>
+  </w:abstractNum>
+  <w:abstractNum w:abstractNumId="1">
+    <w:nsid w:val="706D4A94"/>
+    <w:multiLevelType w:val="hybridMultilevel"/>
+    <w:tmpl w:val="DE841390"/>
+    <w:lvl w:ilvl="0" w:tplc="D108E070">
+      <w:start w:val="1"/>
+      <w:numFmt w:val="lowerLetter"/>
+      <w:lvlText w:val="%1."/>
+      <w:lvlJc w:val="left"/>
+      <w:pPr>
+        <w:ind w:left="360" w:hanging="360"/>
+      </w:pPr>
+      <w:rPr>
+        <w:rFonts w:hint="default"/>
+      </w:rPr>
+    </w:lvl>
+    <w:lvl w:ilvl="1" w:tplc="04090019" w:tentative="1">
+      <w:start w:val="1"/>
+      <w:numFmt w:val="lowerLetter"/>
+      <w:lvlText w:val="%2)"/>
+      <w:lvlJc w:val="left"/>
+      <w:pPr>
+        <w:ind w:left="840" w:hanging="420"/>
+      </w:pPr>
+    </w:lvl>
+    <w:lvl w:ilvl="2" w:tplc="0409001B" w:tentative="1">
+      <w:start w:val="1"/>
+      <w:numFmt w:val="lowerRoman"/>
+      <w:lvlText w:val="%3."/>
+      <w:lvlJc w:val="right"/>
+      <w:pPr>
+        <w:ind w:left="1260" w:hanging="420"/>
+      </w:pPr>
+    </w:lvl>
+    <w:lvl w:ilvl="3" w:tplc="0409000F" w:tentative="1">
+      <w:start w:val="1"/>
+      <w:numFmt w:val="decimal"/>
+      <w:lvlText w:val="%4."/>
+      <w:lvlJc w:val="left"/>
+      <w:pPr>
+        <w:ind w:left="1680" w:hanging="420"/>
+      </w:pPr>
+    </w:lvl>
+    <w:lvl w:ilvl="4" w:tplc="04090019" w:tentative="1">
+      <w:start w:val="1"/>
+      <w:numFmt w:val="lowerLetter"/>
+      <w:lvlText w:val="%5)"/>
+      <w:lvlJc w:val="left"/>
+      <w:pPr>
+        <w:ind w:left="2100" w:hanging="420"/>
+      </w:pPr>
+    </w:lvl>
+    <w:lvl w:ilvl="5" w:tplc="0409001B" w:tentative="1">
+      <w:start w:val="1"/>
+      <w:numFmt w:val="lowerRoman"/>
+      <w:lvlText w:val="%6."/>
+      <w:lvlJc w:val="right"/>
+      <w:pPr>
+        <w:ind w:left="2520" w:hanging="420"/>
+      </w:pPr>
+    </w:lvl>
+    <w:lvl w:ilvl="6" w:tplc="0409000F" w:tentative="1">
+      <w:start w:val="1"/>
+      <w:numFmt w:val="decimal"/>
+      <w:lvlText w:val="%7."/>
+      <w:lvlJc w:val="left"/>
+      <w:pPr>
+        <w:ind w:left="2940" w:hanging="420"/>
+      </w:pPr>
+    </w:lvl>
+    <w:lvl w:ilvl="7" w:tplc="04090019" w:tentative="1">
+      <w:start w:val="1"/>
+      <w:numFmt w:val="lowerLetter"/>
+      <w:lvlText w:val="%8)"/>
+      <w:lvlJc w:val="left"/>
+      <w:pPr>
+        <w:ind w:left="3360" w:hanging="420"/>
+      </w:pPr>
+    </w:lvl>
+    <w:lvl w:ilvl="8" w:tplc="0409001B" w:tentative="1">
+      <w:start w:val="1"/>
+      <w:numFmt w:val="lowerRoman"/>
+      <w:lvlText w:val="%9."/>
+      <w:lvlJc w:val="right"/>
+      <w:pPr>
+        <w:ind w:left="3780" w:hanging="420"/>
+      </w:pPr>
+    </w:lvl>
+  </w:abstractNum>
+  <w:num w:numId="1">
+    <w:abstractNumId w:val="1"/>
+  </w:num>
+  <w:num w:numId="2">
+    <w:abstractNumId w:val="0"/>
+  </w:num>
+</w:numbering>
+</file>
+
 <file path=word/styles.xml><?xml version="1.0" encoding="utf-8"?>
-<w:styles xmlns:mc="http://schemas.openxmlformats.org/markup-compatibility/2006" xmlns:r="http://schemas.openxmlformats.org/officeDocument/2006/relationships" xmlns:w="http://schemas.openxmlformats.org/wordprocessingml/2006/main" xmlns:w14="http://schemas.microsoft.com/office/word/2010/wordml" xmlns:w15="http://schemas.microsoft.com/office/word/2012/wordml" mc:Ignorable="w14 w15">
+<w:styles xmlns:mc="http://schemas.openxmlformats.org/markup-compatibility/2006" xmlns:r="http://schemas.openxmlformats.org/officeDocument/2006/relationships" xmlns:w="http://schemas.openxmlformats.org/wordprocessingml/2006/main" xmlns:w14="http://schemas.microsoft.com/office/word/2010/wordml" mc:Ignorable="w14">
   <w:docDefaults>
     <w:rPrDefault>
       <w:rPr>
@@ -2788,378 +4010,144 @@
     </w:rPrDefault>
     <w:pPrDefault/>
   </w:docDefaults>
-  <w:latentStyles w:defLockedState="0" w:defUIPriority="99" w:defSemiHidden="0" w:defUnhideWhenUsed="0" w:defQFormat="0" w:count="371">
-    <w:lsdException w:name="Normal" w:uiPriority="0" w:qFormat="1"/>
-    <w:lsdException w:name="heading 1" w:uiPriority="9" w:qFormat="1"/>
-    <w:lsdException w:name="heading 2" w:semiHidden="1" w:uiPriority="9" w:unhideWhenUsed="1" w:qFormat="1"/>
-    <w:lsdException w:name="heading 3" w:semiHidden="1" w:uiPriority="9" w:unhideWhenUsed="1" w:qFormat="1"/>
-    <w:lsdException w:name="heading 4" w:semiHidden="1" w:uiPriority="9" w:unhideWhenUsed="1" w:qFormat="1"/>
-    <w:lsdException w:name="heading 5" w:semiHidden="1" w:uiPriority="9" w:unhideWhenUsed="1" w:qFormat="1"/>
-    <w:lsdException w:name="heading 6" w:semiHidden="1" w:uiPriority="9" w:unhideWhenUsed="1" w:qFormat="1"/>
-    <w:lsdException w:name="heading 7" w:semiHidden="1" w:uiPriority="9" w:unhideWhenUsed="1" w:qFormat="1"/>
-    <w:lsdException w:name="heading 8" w:semiHidden="1" w:uiPriority="9" w:unhideWhenUsed="1" w:qFormat="1"/>
-    <w:lsdException w:name="heading 9" w:semiHidden="1" w:uiPriority="9" w:unhideWhenUsed="1" w:qFormat="1"/>
-    <w:lsdException w:name="index 1" w:semiHidden="1" w:unhideWhenUsed="1"/>
-    <w:lsdException w:name="index 2" w:semiHidden="1" w:unhideWhenUsed="1"/>
-    <w:lsdException w:name="index 3" w:semiHidden="1" w:unhideWhenUsed="1"/>
-    <w:lsdException w:name="index 4" w:semiHidden="1" w:unhideWhenUsed="1"/>
-    <w:lsdException w:name="index 5" w:semiHidden="1" w:unhideWhenUsed="1"/>
-    <w:lsdException w:name="index 6" w:semiHidden="1" w:unhideWhenUsed="1"/>
-    <w:lsdException w:name="index 7" w:semiHidden="1" w:unhideWhenUsed="1"/>
-    <w:lsdException w:name="index 8" w:semiHidden="1" w:unhideWhenUsed="1"/>
-    <w:lsdException w:name="index 9" w:semiHidden="1" w:unhideWhenUsed="1"/>
-    <w:lsdException w:name="toc 1" w:semiHidden="1" w:uiPriority="39" w:unhideWhenUsed="1"/>
-    <w:lsdException w:name="toc 2" w:semiHidden="1" w:uiPriority="39" w:unhideWhenUsed="1"/>
-    <w:lsdException w:name="toc 3" w:semiHidden="1" w:uiPriority="39" w:unhideWhenUsed="1"/>
-    <w:lsdException w:name="toc 4" w:semiHidden="1" w:uiPriority="39" w:unhideWhenUsed="1"/>
-    <w:lsdException w:name="toc 5" w:semiHidden="1" w:uiPriority="39" w:unhideWhenUsed="1"/>
-    <w:lsdException w:name="toc 6" w:semiHidden="1" w:uiPriority="39" w:unhideWhenUsed="1"/>
-    <w:lsdException w:name="toc 7" w:semiHidden="1" w:uiPriority="39" w:unhideWhenUsed="1"/>
-    <w:lsdException w:name="toc 8" w:semiHidden="1" w:uiPriority="39" w:unhideWhenUsed="1"/>
-    <w:lsdException w:name="toc 9" w:semiHidden="1" w:uiPriority="39" w:unhideWhenUsed="1"/>
-    <w:lsdException w:name="Normal Indent" w:semiHidden="1" w:unhideWhenUsed="1"/>
-    <w:lsdException w:name="footnote text" w:semiHidden="1" w:unhideWhenUsed="1"/>
-    <w:lsdException w:name="annotation text" w:semiHidden="1" w:unhideWhenUsed="1"/>
-    <w:lsdException w:name="header" w:semiHidden="1" w:unhideWhenUsed="1"/>
-    <w:lsdException w:name="footer" w:semiHidden="1" w:unhideWhenUsed="1"/>
-    <w:lsdException w:name="index heading" w:semiHidden="1" w:unhideWhenUsed="1"/>
-    <w:lsdException w:name="caption" w:semiHidden="1" w:uiPriority="35" w:unhideWhenUsed="1" w:qFormat="1"/>
-    <w:lsdException w:name="table of figures" w:semiHidden="1" w:unhideWhenUsed="1"/>
-    <w:lsdException w:name="envelope address" w:semiHidden="1" w:unhideWhenUsed="1"/>
-    <w:lsdException w:name="envelope return" w:semiHidden="1" w:unhideWhenUsed="1"/>
-    <w:lsdException w:name="footnote reference" w:semiHidden="1" w:unhideWhenUsed="1"/>
-    <w:lsdException w:name="annotation reference" w:semiHidden="1" w:unhideWhenUsed="1"/>
-    <w:lsdException w:name="line number" w:semiHidden="1" w:unhideWhenUsed="1"/>
-    <w:lsdException w:name="page number" w:semiHidden="1" w:unhideWhenUsed="1"/>
-    <w:lsdException w:name="endnote reference" w:semiHidden="1" w:unhideWhenUsed="1"/>
-    <w:lsdException w:name="endnote text" w:semiHidden="1" w:unhideWhenUsed="1"/>
-    <w:lsdException w:name="table of authorities" w:semiHidden="1" w:unhideWhenUsed="1"/>
-    <w:lsdException w:name="macro" w:semiHidden="1" w:unhideWhenUsed="1"/>
-    <w:lsdException w:name="toa heading" w:semiHidden="1" w:unhideWhenUsed="1"/>
-    <w:lsdException w:name="List" w:semiHidden="1" w:unhideWhenUsed="1"/>
-    <w:lsdException w:name="List Bullet" w:semiHidden="1" w:unhideWhenUsed="1"/>
-    <w:lsdException w:name="List Number" w:semiHidden="1" w:unhideWhenUsed="1"/>
-    <w:lsdException w:name="List 2" w:semiHidden="1" w:unhideWhenUsed="1"/>
-    <w:lsdException w:name="List 3" w:semiHidden="1" w:unhideWhenUsed="1"/>
-    <w:lsdException w:name="List 4" w:semiHidden="1" w:unhideWhenUsed="1"/>
-    <w:lsdException w:name="List 5" w:semiHidden="1" w:unhideWhenUsed="1"/>
-    <w:lsdException w:name="List Bullet 2" w:semiHidden="1" w:unhideWhenUsed="1"/>
-    <w:lsdException w:name="List Bullet 3" w:semiHidden="1" w:unhideWhenUsed="1"/>
-    <w:lsdException w:name="List Bullet 4" w:semiHidden="1" w:unhideWhenUsed="1"/>
-    <w:lsdException w:name="List Bullet 5" w:semiHidden="1" w:unhideWhenUsed="1"/>
-    <w:lsdException w:name="List Number 2" w:semiHidden="1" w:unhideWhenUsed="1"/>
-    <w:lsdException w:name="List Number 3" w:semiHidden="1" w:unhideWhenUsed="1"/>
-    <w:lsdException w:name="List Number 4" w:semiHidden="1" w:unhideWhenUsed="1"/>
-    <w:lsdException w:name="List Number 5" w:semiHidden="1" w:unhideWhenUsed="1"/>
-    <w:lsdException w:name="Title" w:uiPriority="10" w:qFormat="1"/>
-    <w:lsdException w:name="Closing" w:semiHidden="1" w:unhideWhenUsed="1"/>
-    <w:lsdException w:name="Signature" w:semiHidden="1" w:unhideWhenUsed="1"/>
-    <w:lsdException w:name="Default Paragraph Font" w:semiHidden="1" w:uiPriority="1" w:unhideWhenUsed="1"/>
-    <w:lsdException w:name="Body Text" w:semiHidden="1" w:unhideWhenUsed="1"/>
-    <w:lsdException w:name="Body Text Indent" w:semiHidden="1" w:unhideWhenUsed="1"/>
-    <w:lsdException w:name="List Continue" w:semiHidden="1" w:unhideWhenUsed="1"/>
-    <w:lsdException w:name="List Continue 2" w:semiHidden="1" w:unhideWhenUsed="1"/>
-    <w:lsdException w:name="List Continue 3" w:semiHidden="1" w:unhideWhenUsed="1"/>
-    <w:lsdException w:name="List Continue 4" w:semiHidden="1" w:unhideWhenUsed="1"/>
-    <w:lsdException w:name="List Continue 5" w:semiHidden="1" w:unhideWhenUsed="1"/>
-    <w:lsdException w:name="Message Header" w:semiHidden="1" w:unhideWhenUsed="1"/>
-    <w:lsdException w:name="Subtitle" w:uiPriority="11" w:qFormat="1"/>
-    <w:lsdException w:name="Salutation" w:semiHidden="1" w:unhideWhenUsed="1"/>
-    <w:lsdException w:name="Date" w:semiHidden="1" w:unhideWhenUsed="1"/>
-    <w:lsdException w:name="Body Text First Indent" w:semiHidden="1" w:unhideWhenUsed="1"/>
-    <w:lsdException w:name="Body Text First Indent 2" w:semiHidden="1" w:unhideWhenUsed="1"/>
-    <w:lsdException w:name="Note Heading" w:semiHidden="1" w:unhideWhenUsed="1"/>
-    <w:lsdException w:name="Body Text 2" w:semiHidden="1" w:unhideWhenUsed="1"/>
-    <w:lsdException w:name="Body Text 3" w:semiHidden="1" w:unhideWhenUsed="1"/>
-    <w:lsdException w:name="Body Text Indent 2" w:semiHidden="1" w:unhideWhenUsed="1"/>
-    <w:lsdException w:name="Body Text Indent 3" w:semiHidden="1" w:unhideWhenUsed="1"/>
-    <w:lsdException w:name="Block Text" w:semiHidden="1" w:unhideWhenUsed="1"/>
-    <w:lsdException w:name="Hyperlink" w:semiHidden="1" w:unhideWhenUsed="1"/>
-    <w:lsdException w:name="FollowedHyperlink" w:semiHidden="1" w:unhideWhenUsed="1"/>
-    <w:lsdException w:name="Strong" w:uiPriority="22" w:qFormat="1"/>
-    <w:lsdException w:name="Emphasis" w:uiPriority="20" w:qFormat="1"/>
-    <w:lsdException w:name="Document Map" w:semiHidden="1" w:unhideWhenUsed="1"/>
-    <w:lsdException w:name="Plain Text" w:semiHidden="1" w:unhideWhenUsed="1"/>
-    <w:lsdException w:name="E-mail Signature" w:semiHidden="1" w:unhideWhenUsed="1"/>
-    <w:lsdException w:name="HTML Top of Form" w:semiHidden="1" w:unhideWhenUsed="1"/>
-    <w:lsdException w:name="HTML Bottom of Form" w:semiHidden="1" w:unhideWhenUsed="1"/>
-    <w:lsdException w:name="Normal (Web)" w:semiHidden="1" w:unhideWhenUsed="1"/>
-    <w:lsdException w:name="HTML Acronym" w:semiHidden="1" w:unhideWhenUsed="1"/>
-    <w:lsdException w:name="HTML Address" w:semiHidden="1" w:unhideWhenUsed="1"/>
-    <w:lsdException w:name="HTML Cite" w:semiHidden="1" w:unhideWhenUsed="1"/>
-    <w:lsdException w:name="HTML Code" w:semiHidden="1" w:unhideWhenUsed="1"/>
-    <w:lsdException w:name="HTML Definition" w:semiHidden="1" w:unhideWhenUsed="1"/>
-    <w:lsdException w:name="HTML Keyboard" w:semiHidden="1" w:unhideWhenUsed="1"/>
-    <w:lsdException w:name="HTML Preformatted" w:semiHidden="1" w:unhideWhenUsed="1"/>
-    <w:lsdException w:name="HTML Sample" w:semiHidden="1" w:unhideWhenUsed="1"/>
-    <w:lsdException w:name="HTML Typewriter" w:semiHidden="1" w:unhideWhenUsed="1"/>
-    <w:lsdException w:name="HTML Variable" w:semiHidden="1" w:unhideWhenUsed="1"/>
-    <w:lsdException w:name="Normal Table" w:semiHidden="1" w:unhideWhenUsed="1"/>
-    <w:lsdException w:name="annotation subject" w:semiHidden="1" w:unhideWhenUsed="1"/>
-    <w:lsdException w:name="No List" w:semiHidden="1" w:unhideWhenUsed="1"/>
-    <w:lsdException w:name="Outline List 1" w:semiHidden="1" w:unhideWhenUsed="1"/>
-    <w:lsdException w:name="Outline List 2" w:semiHidden="1" w:unhideWhenUsed="1"/>
-    <w:lsdException w:name="Outline List 3" w:semiHidden="1" w:unhideWhenUsed="1"/>
-    <w:lsdException w:name="Table Simple 1" w:semiHidden="1" w:unhideWhenUsed="1"/>
-    <w:lsdException w:name="Table Simple 2" w:semiHidden="1" w:unhideWhenUsed="1"/>
-    <w:lsdException w:name="Table Simple 3" w:semiHidden="1" w:unhideWhenUsed="1"/>
-    <w:lsdException w:name="Table Classic 1" w:semiHidden="1" w:unhideWhenUsed="1"/>
-    <w:lsdException w:name="Table Classic 2" w:semiHidden="1" w:unhideWhenUsed="1"/>
-    <w:lsdException w:name="Table Classic 3" w:semiHidden="1" w:unhideWhenUsed="1"/>
-    <w:lsdException w:name="Table Classic 4" w:semiHidden="1" w:unhideWhenUsed="1"/>
-    <w:lsdException w:name="Table Colorful 1" w:semiHidden="1" w:unhideWhenUsed="1"/>
-    <w:lsdException w:name="Table Colorful 2" w:semiHidden="1" w:unhideWhenUsed="1"/>
-    <w:lsdException w:name="Table Colorful 3" w:semiHidden="1" w:unhideWhenUsed="1"/>
-    <w:lsdException w:name="Table Columns 1" w:semiHidden="1" w:unhideWhenUsed="1"/>
-    <w:lsdException w:name="Table Columns 2" w:semiHidden="1" w:unhideWhenUsed="1"/>
-    <w:lsdException w:name="Table Columns 3" w:semiHidden="1" w:unhideWhenUsed="1"/>
-    <w:lsdException w:name="Table Columns 4" w:semiHidden="1" w:unhideWhenUsed="1"/>
-    <w:lsdException w:name="Table Columns 5" w:semiHidden="1" w:unhideWhenUsed="1"/>
-    <w:lsdException w:name="Table Grid 1" w:semiHidden="1" w:unhideWhenUsed="1"/>
-    <w:lsdException w:name="Table Grid 2" w:semiHidden="1" w:unhideWhenUsed="1"/>
-    <w:lsdException w:name="Table Grid 3" w:semiHidden="1" w:unhideWhenUsed="1"/>
-    <w:lsdException w:name="Table Grid 4" w:semiHidden="1" w:unhideWhenUsed="1"/>
-    <w:lsdException w:name="Table Grid 5" w:semiHidden="1" w:unhideWhenUsed="1"/>
-    <w:lsdException w:name="Table Grid 6" w:semiHidden="1" w:unhideWhenUsed="1"/>
-    <w:lsdException w:name="Table Grid 7" w:semiHidden="1" w:unhideWhenUsed="1"/>
-    <w:lsdException w:name="Table Grid 8" w:semiHidden="1" w:unhideWhenUsed="1"/>
-    <w:lsdException w:name="Table List 1" w:semiHidden="1" w:unhideWhenUsed="1"/>
-    <w:lsdException w:name="Table List 2" w:semiHidden="1" w:unhideWhenUsed="1"/>
-    <w:lsdException w:name="Table List 3" w:semiHidden="1" w:unhideWhenUsed="1"/>
-    <w:lsdException w:name="Table List 4" w:semiHidden="1" w:unhideWhenUsed="1"/>
-    <w:lsdException w:name="Table List 5" w:semiHidden="1" w:unhideWhenUsed="1"/>
-    <w:lsdException w:name="Table List 6" w:semiHidden="1" w:unhideWhenUsed="1"/>
-    <w:lsdException w:name="Table List 7" w:semiHidden="1" w:unhideWhenUsed="1"/>
-    <w:lsdException w:name="Table List 8" w:semiHidden="1" w:unhideWhenUsed="1"/>
-    <w:lsdException w:name="Table 3D effects 1" w:semiHidden="1" w:unhideWhenUsed="1"/>
-    <w:lsdException w:name="Table 3D effects 2" w:semiHidden="1" w:unhideWhenUsed="1"/>
-    <w:lsdException w:name="Table 3D effects 3" w:semiHidden="1" w:unhideWhenUsed="1"/>
-    <w:lsdException w:name="Table Contemporary" w:semiHidden="1" w:unhideWhenUsed="1"/>
-    <w:lsdException w:name="Table Elegant" w:semiHidden="1" w:unhideWhenUsed="1"/>
-    <w:lsdException w:name="Table Professional" w:semiHidden="1" w:unhideWhenUsed="1"/>
-    <w:lsdException w:name="Table Subtle 1" w:semiHidden="1" w:unhideWhenUsed="1"/>
-    <w:lsdException w:name="Table Subtle 2" w:semiHidden="1" w:unhideWhenUsed="1"/>
-    <w:lsdException w:name="Table Web 1" w:semiHidden="1" w:unhideWhenUsed="1"/>
-    <w:lsdException w:name="Table Web 2" w:semiHidden="1" w:unhideWhenUsed="1"/>
-    <w:lsdException w:name="Table Web 3" w:semiHidden="1" w:unhideWhenUsed="1"/>
-    <w:lsdException w:name="Balloon Text" w:semiHidden="1" w:unhideWhenUsed="1"/>
-    <w:lsdException w:name="Table Grid" w:uiPriority="39"/>
-    <w:lsdException w:name="Table Theme" w:semiHidden="1" w:unhideWhenUsed="1"/>
-    <w:lsdException w:name="Placeholder Text" w:semiHidden="1"/>
-    <w:lsdException w:name="No Spacing" w:uiPriority="1" w:qFormat="1"/>
-    <w:lsdException w:name="Light Shading" w:uiPriority="60"/>
-    <w:lsdException w:name="Light List" w:uiPriority="61"/>
-    <w:lsdException w:name="Light Grid" w:uiPriority="62"/>
-    <w:lsdException w:name="Medium Shading 1" w:uiPriority="63"/>
-    <w:lsdException w:name="Medium Shading 2" w:uiPriority="64"/>
-    <w:lsdException w:name="Medium List 1" w:uiPriority="65"/>
-    <w:lsdException w:name="Medium List 2" w:uiPriority="66"/>
-    <w:lsdException w:name="Medium Grid 1" w:uiPriority="67"/>
-    <w:lsdException w:name="Medium Grid 2" w:uiPriority="68"/>
-    <w:lsdException w:name="Medium Grid 3" w:uiPriority="69"/>
-    <w:lsdException w:name="Dark List" w:uiPriority="70"/>
-    <w:lsdException w:name="Colorful Shading" w:uiPriority="71"/>
-    <w:lsdException w:name="Colorful List" w:uiPriority="72"/>
-    <w:lsdException w:name="Colorful Grid" w:uiPriority="73"/>
-    <w:lsdException w:name="Light Shading Accent 1" w:uiPriority="60"/>
-    <w:lsdException w:name="Light List Accent 1" w:uiPriority="61"/>
-    <w:lsdException w:name="Light Grid Accent 1" w:uiPriority="62"/>
-    <w:lsdException w:name="Medium Shading 1 Accent 1" w:uiPriority="63"/>
-    <w:lsdException w:name="Medium Shading 2 Accent 1" w:uiPriority="64"/>
-    <w:lsdException w:name="Medium List 1 Accent 1" w:uiPriority="65"/>
-    <w:lsdException w:name="Revision" w:semiHidden="1"/>
-    <w:lsdException w:name="List Paragraph" w:uiPriority="34" w:qFormat="1"/>
-    <w:lsdException w:name="Quote" w:uiPriority="29" w:qFormat="1"/>
-    <w:lsdException w:name="Intense Quote" w:uiPriority="30" w:qFormat="1"/>
-    <w:lsdException w:name="Medium List 2 Accent 1" w:uiPriority="66"/>
-    <w:lsdException w:name="Medium Grid 1 Accent 1" w:uiPriority="67"/>
-    <w:lsdException w:name="Medium Grid 2 Accent 1" w:uiPriority="68"/>
-    <w:lsdException w:name="Medium Grid 3 Accent 1" w:uiPriority="69"/>
-    <w:lsdException w:name="Dark List Accent 1" w:uiPriority="70"/>
-    <w:lsdException w:name="Colorful Shading Accent 1" w:uiPriority="71"/>
-    <w:lsdException w:name="Colorful List Accent 1" w:uiPriority="72"/>
-    <w:lsdException w:name="Colorful Grid Accent 1" w:uiPriority="73"/>
-    <w:lsdException w:name="Light Shading Accent 2" w:uiPriority="60"/>
-    <w:lsdException w:name="Light List Accent 2" w:uiPriority="61"/>
-    <w:lsdException w:name="Light Grid Accent 2" w:uiPriority="62"/>
-    <w:lsdException w:name="Medium Shading 1 Accent 2" w:uiPriority="63"/>
-    <w:lsdException w:name="Medium Shading 2 Accent 2" w:uiPriority="64"/>
-    <w:lsdException w:name="Medium List 1 Accent 2" w:uiPriority="65"/>
-    <w:lsdException w:name="Medium List 2 Accent 2" w:uiPriority="66"/>
-    <w:lsdException w:name="Medium Grid 1 Accent 2" w:uiPriority="67"/>
-    <w:lsdException w:name="Medium Grid 2 Accent 2" w:uiPriority="68"/>
-    <w:lsdException w:name="Medium Grid 3 Accent 2" w:uiPriority="69"/>
-    <w:lsdException w:name="Dark List Accent 2" w:uiPriority="70"/>
-    <w:lsdException w:name="Colorful Shading Accent 2" w:uiPriority="71"/>
-    <w:lsdException w:name="Colorful List Accent 2" w:uiPriority="72"/>
-    <w:lsdException w:name="Colorful Grid Accent 2" w:uiPriority="73"/>
-    <w:lsdException w:name="Light Shading Accent 3" w:uiPriority="60"/>
-    <w:lsdException w:name="Light List Accent 3" w:uiPriority="61"/>
-    <w:lsdException w:name="Light Grid Accent 3" w:uiPriority="62"/>
-    <w:lsdException w:name="Medium Shading 1 Accent 3" w:uiPriority="63"/>
-    <w:lsdException w:name="Medium Shading 2 Accent 3" w:uiPriority="64"/>
-    <w:lsdException w:name="Medium List 1 Accent 3" w:uiPriority="65"/>
-    <w:lsdException w:name="Medium List 2 Accent 3" w:uiPriority="66"/>
-    <w:lsdException w:name="Medium Grid 1 Accent 3" w:uiPriority="67"/>
-    <w:lsdException w:name="Medium Grid 2 Accent 3" w:uiPriority="68"/>
-    <w:lsdException w:name="Medium Grid 3 Accent 3" w:uiPriority="69"/>
-    <w:lsdException w:name="Dark List Accent 3" w:uiPriority="70"/>
-    <w:lsdException w:name="Colorful Shading Accent 3" w:uiPriority="71"/>
-    <w:lsdException w:name="Colorful List Accent 3" w:uiPriority="72"/>
-    <w:lsdException w:name="Colorful Grid Accent 3" w:uiPriority="73"/>
-    <w:lsdException w:name="Light Shading Accent 4" w:uiPriority="60"/>
-    <w:lsdException w:name="Light List Accent 4" w:uiPriority="61"/>
-    <w:lsdException w:name="Light Grid Accent 4" w:uiPriority="62"/>
-    <w:lsdException w:name="Medium Shading 1 Accent 4" w:uiPriority="63"/>
-    <w:lsdException w:name="Medium Shading 2 Accent 4" w:uiPriority="64"/>
-    <w:lsdException w:name="Medium List 1 Accent 4" w:uiPriority="65"/>
-    <w:lsdException w:name="Medium List 2 Accent 4" w:uiPriority="66"/>
-    <w:lsdException w:name="Medium Grid 1 Accent 4" w:uiPriority="67"/>
-    <w:lsdException w:name="Medium Grid 2 Accent 4" w:uiPriority="68"/>
-    <w:lsdException w:name="Medium Grid 3 Accent 4" w:uiPriority="69"/>
-    <w:lsdException w:name="Dark List Accent 4" w:uiPriority="70"/>
-    <w:lsdException w:name="Colorful Shading Accent 4" w:uiPriority="71"/>
-    <w:lsdException w:name="Colorful List Accent 4" w:uiPriority="72"/>
-    <w:lsdException w:name="Colorful Grid Accent 4" w:uiPriority="73"/>
-    <w:lsdException w:name="Light Shading Accent 5" w:uiPriority="60"/>
-    <w:lsdException w:name="Light List Accent 5" w:uiPriority="61"/>
-    <w:lsdException w:name="Light Grid Accent 5" w:uiPriority="62"/>
-    <w:lsdException w:name="Medium Shading 1 Accent 5" w:uiPriority="63"/>
-    <w:lsdException w:name="Medium Shading 2 Accent 5" w:uiPriority="64"/>
-    <w:lsdException w:name="Medium List 1 Accent 5" w:uiPriority="65"/>
-    <w:lsdException w:name="Medium List 2 Accent 5" w:uiPriority="66"/>
-    <w:lsdException w:name="Medium Grid 1 Accent 5" w:uiPriority="67"/>
-    <w:lsdException w:name="Medium Grid 2 Accent 5" w:uiPriority="68"/>
-    <w:lsdException w:name="Medium Grid 3 Accent 5" w:uiPriority="69"/>
-    <w:lsdException w:name="Dark List Accent 5" w:uiPriority="70"/>
-    <w:lsdException w:name="Colorful Shading Accent 5" w:uiPriority="71"/>
-    <w:lsdException w:name="Colorful List Accent 5" w:uiPriority="72"/>
-    <w:lsdException w:name="Colorful Grid Accent 5" w:uiPriority="73"/>
-    <w:lsdException w:name="Light Shading Accent 6" w:uiPriority="60"/>
-    <w:lsdException w:name="Light List Accent 6" w:uiPriority="61"/>
-    <w:lsdException w:name="Light Grid Accent 6" w:uiPriority="62"/>
-    <w:lsdException w:name="Medium Shading 1 Accent 6" w:uiPriority="63"/>
-    <w:lsdException w:name="Medium Shading 2 Accent 6" w:uiPriority="64"/>
-    <w:lsdException w:name="Medium List 1 Accent 6" w:uiPriority="65"/>
-    <w:lsdException w:name="Medium List 2 Accent 6" w:uiPriority="66"/>
-    <w:lsdException w:name="Medium Grid 1 Accent 6" w:uiPriority="67"/>
-    <w:lsdException w:name="Medium Grid 2 Accent 6" w:uiPriority="68"/>
-    <w:lsdException w:name="Medium Grid 3 Accent 6" w:uiPriority="69"/>
-    <w:lsdException w:name="Dark List Accent 6" w:uiPriority="70"/>
-    <w:lsdException w:name="Colorful Shading Accent 6" w:uiPriority="71"/>
-    <w:lsdException w:name="Colorful List Accent 6" w:uiPriority="72"/>
-    <w:lsdException w:name="Colorful Grid Accent 6" w:uiPriority="73"/>
-    <w:lsdException w:name="Subtle Emphasis" w:uiPriority="19" w:qFormat="1"/>
-    <w:lsdException w:name="Intense Emphasis" w:uiPriority="21" w:qFormat="1"/>
-    <w:lsdException w:name="Subtle Reference" w:uiPriority="31" w:qFormat="1"/>
-    <w:lsdException w:name="Intense Reference" w:uiPriority="32" w:qFormat="1"/>
-    <w:lsdException w:name="Book Title" w:uiPriority="33" w:qFormat="1"/>
-    <w:lsdException w:name="Bibliography" w:semiHidden="1" w:uiPriority="37" w:unhideWhenUsed="1"/>
-    <w:lsdException w:name="TOC Heading" w:semiHidden="1" w:uiPriority="39" w:unhideWhenUsed="1" w:qFormat="1"/>
-    <w:lsdException w:name="Plain Table 1" w:uiPriority="41"/>
-    <w:lsdException w:name="Plain Table 2" w:uiPriority="42"/>
-    <w:lsdException w:name="Plain Table 3" w:uiPriority="43"/>
-    <w:lsdException w:name="Plain Table 4" w:uiPriority="44"/>
-    <w:lsdException w:name="Plain Table 5" w:uiPriority="45"/>
-    <w:lsdException w:name="Grid Table Light" w:uiPriority="40"/>
-    <w:lsdException w:name="Grid Table 1 Light" w:uiPriority="46"/>
-    <w:lsdException w:name="Grid Table 2" w:uiPriority="47"/>
-    <w:lsdException w:name="Grid Table 3" w:uiPriority="48"/>
-    <w:lsdException w:name="Grid Table 4" w:uiPriority="49"/>
-    <w:lsdException w:name="Grid Table 5 Dark" w:uiPriority="50"/>
-    <w:lsdException w:name="Grid Table 6 Colorful" w:uiPriority="51"/>
-    <w:lsdException w:name="Grid Table 7 Colorful" w:uiPriority="52"/>
-    <w:lsdException w:name="Grid Table 1 Light Accent 1" w:uiPriority="46"/>
-    <w:lsdException w:name="Grid Table 2 Accent 1" w:uiPriority="47"/>
-    <w:lsdException w:name="Grid Table 3 Accent 1" w:uiPriority="48"/>
-    <w:lsdException w:name="Grid Table 4 Accent 1" w:uiPriority="49"/>
-    <w:lsdException w:name="Grid Table 5 Dark Accent 1" w:uiPriority="50"/>
-    <w:lsdException w:name="Grid Table 6 Colorful Accent 1" w:uiPriority="51"/>
-    <w:lsdException w:name="Grid Table 7 Colorful Accent 1" w:uiPriority="52"/>
-    <w:lsdException w:name="Grid Table 1 Light Accent 2" w:uiPriority="46"/>
-    <w:lsdException w:name="Grid Table 2 Accent 2" w:uiPriority="47"/>
-    <w:lsdException w:name="Grid Table 3 Accent 2" w:uiPriority="48"/>
-    <w:lsdException w:name="Grid Table 4 Accent 2" w:uiPriority="49"/>
-    <w:lsdException w:name="Grid Table 5 Dark Accent 2" w:uiPriority="50"/>
-    <w:lsdException w:name="Grid Table 6 Colorful Accent 2" w:uiPriority="51"/>
-    <w:lsdException w:name="Grid Table 7 Colorful Accent 2" w:uiPriority="52"/>
-    <w:lsdException w:name="Grid Table 1 Light Accent 3" w:uiPriority="46"/>
-    <w:lsdException w:name="Grid Table 2 Accent 3" w:uiPriority="47"/>
-    <w:lsdException w:name="Grid Table 3 Accent 3" w:uiPriority="48"/>
-    <w:lsdException w:name="Grid Table 4 Accent 3" w:uiPriority="49"/>
-    <w:lsdException w:name="Grid Table 5 Dark Accent 3" w:uiPriority="50"/>
-    <w:lsdException w:name="Grid Table 6 Colorful Accent 3" w:uiPriority="51"/>
-    <w:lsdException w:name="Grid Table 7 Colorful Accent 3" w:uiPriority="52"/>
-    <w:lsdException w:name="Grid Table 1 Light Accent 4" w:uiPriority="46"/>
-    <w:lsdException w:name="Grid Table 2 Accent 4" w:uiPriority="47"/>
-    <w:lsdException w:name="Grid Table 3 Accent 4" w:uiPriority="48"/>
-    <w:lsdException w:name="Grid Table 4 Accent 4" w:uiPriority="49"/>
-    <w:lsdException w:name="Grid Table 5 Dark Accent 4" w:uiPriority="50"/>
-    <w:lsdException w:name="Grid Table 6 Colorful Accent 4" w:uiPriority="51"/>
-    <w:lsdException w:name="Grid Table 7 Colorful Accent 4" w:uiPriority="52"/>
-    <w:lsdException w:name="Grid Table 1 Light Accent 5" w:uiPriority="46"/>
-    <w:lsdException w:name="Grid Table 2 Accent 5" w:uiPriority="47"/>
-    <w:lsdException w:name="Grid Table 3 Accent 5" w:uiPriority="48"/>
-    <w:lsdException w:name="Grid Table 4 Accent 5" w:uiPriority="49"/>
-    <w:lsdException w:name="Grid Table 5 Dark Accent 5" w:uiPriority="50"/>
-    <w:lsdException w:name="Grid Table 6 Colorful Accent 5" w:uiPriority="51"/>
-    <w:lsdException w:name="Grid Table 7 Colorful Accent 5" w:uiPriority="52"/>
-    <w:lsdException w:name="Grid Table 1 Light Accent 6" w:uiPriority="46"/>
-    <w:lsdException w:name="Grid Table 2 Accent 6" w:uiPriority="47"/>
-    <w:lsdException w:name="Grid Table 3 Accent 6" w:uiPriority="48"/>
-    <w:lsdException w:name="Grid Table 4 Accent 6" w:uiPriority="49"/>
-    <w:lsdException w:name="Grid Table 5 Dark Accent 6" w:uiPriority="50"/>
-    <w:lsdException w:name="Grid Table 6 Colorful Accent 6" w:uiPriority="51"/>
-    <w:lsdException w:name="Grid Table 7 Colorful Accent 6" w:uiPriority="52"/>
-    <w:lsdException w:name="List Table 1 Light" w:uiPriority="46"/>
-    <w:lsdException w:name="List Table 2" w:uiPriority="47"/>
-    <w:lsdException w:name="List Table 3" w:uiPriority="48"/>
-    <w:lsdException w:name="List Table 4" w:uiPriority="49"/>
-    <w:lsdException w:name="List Table 5 Dark" w:uiPriority="50"/>
-    <w:lsdException w:name="List Table 6 Colorful" w:uiPriority="51"/>
-    <w:lsdException w:name="List Table 7 Colorful" w:uiPriority="52"/>
-    <w:lsdException w:name="List Table 1 Light Accent 1" w:uiPriority="46"/>
-    <w:lsdException w:name="List Table 2 Accent 1" w:uiPriority="47"/>
-    <w:lsdException w:name="List Table 3 Accent 1" w:uiPriority="48"/>
-    <w:lsdException w:name="List Table 4 Accent 1" w:uiPriority="49"/>
-    <w:lsdException w:name="List Table 5 Dark Accent 1" w:uiPriority="50"/>
-    <w:lsdException w:name="List Table 6 Colorful Accent 1" w:uiPriority="51"/>
-    <w:lsdException w:name="List Table 7 Colorful Accent 1" w:uiPriority="52"/>
-    <w:lsdException w:name="List Table 1 Light Accent 2" w:uiPriority="46"/>
-    <w:lsdException w:name="List Table 2 Accent 2" w:uiPriority="47"/>
-    <w:lsdException w:name="List Table 3 Accent 2" w:uiPriority="48"/>
-    <w:lsdException w:name="List Table 4 Accent 2" w:uiPriority="49"/>
-    <w:lsdException w:name="List Table 5 Dark Accent 2" w:uiPriority="50"/>
-    <w:lsdException w:name="List Table 6 Colorful Accent 2" w:uiPriority="51"/>
-    <w:lsdException w:name="List Table 7 Colorful Accent 2" w:uiPriority="52"/>
-    <w:lsdException w:name="List Table 1 Light Accent 3" w:uiPriority="46"/>
-    <w:lsdException w:name="List Table 2 Accent 3" w:uiPriority="47"/>
-    <w:lsdException w:name="List Table 3 Accent 3" w:uiPriority="48"/>
-    <w:lsdException w:name="List Table 4 Accent 3" w:uiPriority="49"/>
-    <w:lsdException w:name="List Table 5 Dark Accent 3" w:uiPriority="50"/>
-    <w:lsdException w:name="List Table 6 Colorful Accent 3" w:uiPriority="51"/>
-    <w:lsdException w:name="List Table 7 Colorful Accent 3" w:uiPriority="52"/>
-    <w:lsdException w:name="List Table 1 Light Accent 4" w:uiPriority="46"/>
-    <w:lsdException w:name="List Table 2 Accent 4" w:uiPriority="47"/>
-    <w:lsdException w:name="List Table 3 Accent 4" w:uiPriority="48"/>
-    <w:lsdException w:name="List Table 4 Accent 4" w:uiPriority="49"/>
-    <w:lsdException w:name="List Table 5 Dark Accent 4" w:uiPriority="50"/>
-    <w:lsdException w:name="List Table 6 Colorful Accent 4" w:uiPriority="51"/>
-    <w:lsdException w:name="List Table 7 Colorful Accent 4" w:uiPriority="52"/>
-    <w:lsdException w:name="List Table 1 Light Accent 5" w:uiPriority="46"/>
-    <w:lsdException w:name="List Table 2 Accent 5" w:uiPriority="47"/>
-    <w:lsdException w:name="List Table 3 Accent 5" w:uiPriority="48"/>
-    <w:lsdException w:name="List Table 4 Accent 5" w:uiPriority="49"/>
-    <w:lsdException w:name="List Table 5 Dark Accent 5" w:uiPriority="50"/>
-    <w:lsdException w:name="List Table 6 Colorful Accent 5" w:uiPriority="51"/>
-    <w:lsdException w:name="List Table 7 Colorful Accent 5" w:uiPriority="52"/>
-    <w:lsdException w:name="List Table 1 Light Accent 6" w:uiPriority="46"/>
-    <w:lsdException w:name="List Table 2 Accent 6" w:uiPriority="47"/>
-    <w:lsdException w:name="List Table 3 Accent 6" w:uiPriority="48"/>
-    <w:lsdException w:name="List Table 4 Accent 6" w:uiPriority="49"/>
-    <w:lsdException w:name="List Table 5 Dark Accent 6" w:uiPriority="50"/>
-    <w:lsdException w:name="List Table 6 Colorful Accent 6" w:uiPriority="51"/>
-    <w:lsdException w:name="List Table 7 Colorful Accent 6" w:uiPriority="52"/>
+  <w:latentStyles w:defLockedState="0" w:defUIPriority="99" w:defSemiHidden="1" w:defUnhideWhenUsed="1" w:defQFormat="0" w:count="267">
+    <w:lsdException w:name="Normal" w:semiHidden="0" w:uiPriority="0" w:unhideWhenUsed="0" w:qFormat="1"/>
+    <w:lsdException w:name="heading 1" w:semiHidden="0" w:uiPriority="9" w:unhideWhenUsed="0" w:qFormat="1"/>
+    <w:lsdException w:name="heading 2" w:uiPriority="9" w:qFormat="1"/>
+    <w:lsdException w:name="heading 3" w:uiPriority="9" w:qFormat="1"/>
+    <w:lsdException w:name="heading 4" w:uiPriority="9" w:qFormat="1"/>
+    <w:lsdException w:name="heading 5" w:uiPriority="9" w:qFormat="1"/>
+    <w:lsdException w:name="heading 6" w:uiPriority="9" w:qFormat="1"/>
+    <w:lsdException w:name="heading 7" w:uiPriority="9" w:qFormat="1"/>
+    <w:lsdException w:name="heading 8" w:uiPriority="9" w:qFormat="1"/>
+    <w:lsdException w:name="heading 9" w:uiPriority="9" w:qFormat="1"/>
+    <w:lsdException w:name="toc 1" w:uiPriority="39"/>
+    <w:lsdException w:name="toc 2" w:uiPriority="39"/>
+    <w:lsdException w:name="toc 3" w:uiPriority="39"/>
+    <w:lsdException w:name="toc 4" w:uiPriority="39"/>
+    <w:lsdException w:name="toc 5" w:uiPriority="39"/>
+    <w:lsdException w:name="toc 6" w:uiPriority="39"/>
+    <w:lsdException w:name="toc 7" w:uiPriority="39"/>
+    <w:lsdException w:name="toc 8" w:uiPriority="39"/>
+    <w:lsdException w:name="toc 9" w:uiPriority="39"/>
+    <w:lsdException w:name="caption" w:uiPriority="35" w:qFormat="1"/>
+    <w:lsdException w:name="Title" w:semiHidden="0" w:uiPriority="10" w:unhideWhenUsed="0" w:qFormat="1"/>
+    <w:lsdException w:name="Default Paragraph Font" w:uiPriority="1"/>
+    <w:lsdException w:name="Subtitle" w:semiHidden="0" w:uiPriority="11" w:unhideWhenUsed="0" w:qFormat="1"/>
+    <w:lsdException w:name="Strong" w:semiHidden="0" w:uiPriority="22" w:unhideWhenUsed="0" w:qFormat="1"/>
+    <w:lsdException w:name="Emphasis" w:semiHidden="0" w:uiPriority="20" w:unhideWhenUsed="0" w:qFormat="1"/>
+    <w:lsdException w:name="Table Grid" w:semiHidden="0" w:uiPriority="39" w:unhideWhenUsed="0"/>
+    <w:lsdException w:name="Placeholder Text" w:unhideWhenUsed="0"/>
+    <w:lsdException w:name="No Spacing" w:semiHidden="0" w:uiPriority="1" w:unhideWhenUsed="0" w:qFormat="1"/>
+    <w:lsdException w:name="Light Shading" w:semiHidden="0" w:uiPriority="60" w:unhideWhenUsed="0"/>
+    <w:lsdException w:name="Light List" w:semiHidden="0" w:uiPriority="61" w:unhideWhenUsed="0"/>
+    <w:lsdException w:name="Light Grid" w:semiHidden="0" w:uiPriority="62" w:unhideWhenUsed="0"/>
+    <w:lsdException w:name="Medium Shading 1" w:semiHidden="0" w:uiPriority="63" w:unhideWhenUsed="0"/>
+    <w:lsdException w:name="Medium Shading 2" w:semiHidden="0" w:uiPriority="64" w:unhideWhenUsed="0"/>
+    <w:lsdException w:name="Medium List 1" w:semiHidden="0" w:uiPriority="65" w:unhideWhenUsed="0"/>
+    <w:lsdException w:name="Medium List 2" w:semiHidden="0" w:uiPriority="66" w:unhideWhenUsed="0"/>
+    <w:lsdException w:name="Medium Grid 1" w:semiHidden="0" w:uiPriority="67" w:unhideWhenUsed="0"/>
+    <w:lsdException w:name="Medium Grid 2" w:semiHidden="0" w:uiPriority="68" w:unhideWhenUsed="0"/>
+    <w:lsdException w:name="Medium Grid 3" w:semiHidden="0" w:uiPriority="69" w:unhideWhenUsed="0"/>
+    <w:lsdException w:name="Dark List" w:semiHidden="0" w:uiPriority="70" w:unhideWhenUsed="0"/>
+    <w:lsdException w:name="Colorful Shading" w:semiHidden="0" w:uiPriority="71" w:unhideWhenUsed="0"/>
+    <w:lsdException w:name="Colorful List" w:semiHidden="0" w:uiPriority="72" w:unhideWhenUsed="0"/>
+    <w:lsdException w:name="Colorful Grid" w:semiHidden="0" w:uiPriority="73" w:unhideWhenUsed="0"/>
+    <w:lsdException w:name="Light Shading Accent 1" w:semiHidden="0" w:uiPriority="60" w:unhideWhenUsed="0"/>
+    <w:lsdException w:name="Light List Accent 1" w:semiHidden="0" w:uiPriority="61" w:unhideWhenUsed="0"/>
+    <w:lsdException w:name="Light Grid Accent 1" w:semiHidden="0" w:uiPriority="62" w:unhideWhenUsed="0"/>
+    <w:lsdException w:name="Medium Shading 1 Accent 1" w:semiHidden="0" w:uiPriority="63" w:unhideWhenUsed="0"/>
+    <w:lsdException w:name="Medium Shading 2 Accent 1" w:semiHidden="0" w:uiPriority="64" w:unhideWhenUsed="0"/>
+    <w:lsdException w:name="Medium List 1 Accent 1" w:semiHidden="0" w:uiPriority="65" w:unhideWhenUsed="0"/>
+    <w:lsdException w:name="Revision" w:unhideWhenUsed="0"/>
+    <w:lsdException w:name="List Paragraph" w:semiHidden="0" w:uiPriority="34" w:unhideWhenUsed="0" w:qFormat="1"/>
+    <w:lsdException w:name="Quote" w:semiHidden="0" w:uiPriority="29" w:unhideWhenUsed="0" w:qFormat="1"/>
+    <w:lsdException w:name="Intense Quote" w:semiHidden="0" w:uiPriority="30" w:unhideWhenUsed="0" w:qFormat="1"/>
+    <w:lsdException w:name="Medium List 2 Accent 1" w:semiHidden="0" w:uiPriority="66" w:unhideWhenUsed="0"/>
+    <w:lsdException w:name="Medium Grid 1 Accent 1" w:semiHidden="0" w:uiPriority="67" w:unhideWhenUsed="0"/>
+    <w:lsdException w:name="Medium Grid 2 Accent 1" w:semiHidden="0" w:uiPriority="68" w:unhideWhenUsed="0"/>
+    <w:lsdException w:name="Medium Grid 3 Accent 1" w:semiHidden="0" w:uiPriority="69" w:unhideWhenUsed="0"/>
+    <w:lsdException w:name="Dark List Accent 1" w:semiHidden="0" w:uiPriority="70" w:unhideWhenUsed="0"/>
+    <w:lsdException w:name="Colorful Shading Accent 1" w:semiHidden="0" w:uiPriority="71" w:unhideWhenUsed="0"/>
+    <w:lsdException w:name="Colorful List Accent 1" w:semiHidden="0" w:uiPriority="72" w:unhideWhenUsed="0"/>
+    <w:lsdException w:name="Colorful Grid Accent 1" w:semiHidden="0" w:uiPriority="73" w:unhideWhenUsed="0"/>
+    <w:lsdException w:name="Light Shading Accent 2" w:semiHidden="0" w:uiPriority="60" w:unhideWhenUsed="0"/>
+    <w:lsdException w:name="Light List Accent 2" w:semiHidden="0" w:uiPriority="61" w:unhideWhenUsed="0"/>
+    <w:lsdException w:name="Light Grid Accent 2" w:semiHidden="0" w:uiPriority="62" w:unhideWhenUsed="0"/>
+    <w:lsdException w:name="Medium Shading 1 Accent 2" w:semiHidden="0" w:uiPriority="63" w:unhideWhenUsed="0"/>
+    <w:lsdException w:name="Medium Shading 2 Accent 2" w:semiHidden="0" w:uiPriority="64" w:unhideWhenUsed="0"/>
+    <w:lsdException w:name="Medium List 1 Accent 2" w:semiHidden="0" w:uiPriority="65" w:unhideWhenUsed="0"/>
+    <w:lsdException w:name="Medium List 2 Accent 2" w:semiHidden="0" w:uiPriority="66" w:unhideWhenUsed="0"/>
+    <w:lsdException w:name="Medium Grid 1 Accent 2" w:semiHidden="0" w:uiPriority="67" w:unhideWhenUsed="0"/>
+    <w:lsdException w:name="Medium Grid 2 Accent 2" w:semiHidden="0" w:uiPriority="68" w:unhideWhenUsed="0"/>
+    <w:lsdException w:name="Medium Grid 3 Accent 2" w:semiHidden="0" w:uiPriority="69" w:unhideWhenUsed="0"/>
+    <w:lsdException w:name="Dark List Accent 2" w:semiHidden="0" w:uiPriority="70" w:unhideWhenUsed="0"/>
+    <w:lsdException w:name="Colorful Shading Accent 2" w:semiHidden="0" w:uiPriority="71" w:unhideWhenUsed="0"/>
+    <w:lsdException w:name="Colorful List Accent 2" w:semiHidden="0" w:uiPriority="72" w:unhideWhenUsed="0"/>
+    <w:lsdException w:name="Colorful Grid Accent 2" w:semiHidden="0" w:uiPriority="73" w:unhideWhenUsed="0"/>
+    <w:lsdException w:name="Light Shading Accent 3" w:semiHidden="0" w:uiPriority="60" w:unhideWhenUsed="0"/>
+    <w:lsdException w:name="Light List Accent 3" w:semiHidden="0" w:uiPriority="61" w:unhideWhenUsed="0"/>
+    <w:lsdException w:name="Light Grid Accent 3" w:semiHidden="0" w:uiPriority="62" w:unhideWhenUsed="0"/>
+    <w:lsdException w:name="Medium Shading 1 Accent 3" w:semiHidden="0" w:uiPriority="63" w:unhideWhenUsed="0"/>
+    <w:lsdException w:name="Medium Shading 2 Accent 3" w:semiHidden="0" w:uiPriority="64" w:unhideWhenUsed="0"/>
+    <w:lsdException w:name="Medium List 1 Accent 3" w:semiHidden="0" w:uiPriority="65" w:unhideWhenUsed="0"/>
+    <w:lsdException w:name="Medium List 2 Accent 3" w:semiHidden="0" w:uiPriority="66" w:unhideWhenUsed="0"/>
+    <w:lsdException w:name="Medium Grid 1 Accent 3" w:semiHidden="0" w:uiPriority="67" w:unhideWhenUsed="0"/>
+    <w:lsdException w:name="Medium Grid 2 Accent 3" w:semiHidden="0" w:uiPriority="68" w:unhideWhenUsed="0"/>
+    <w:lsdException w:name="Medium Grid 3 Accent 3" w:semiHidden="0" w:uiPriority="69" w:unhideWhenUsed="0"/>
+    <w:lsdException w:name="Dark List Accent 3" w:semiHidden="0" w:uiPriority="70" w:unhideWhenUsed="0"/>
+    <w:lsdException w:name="Colorful Shading Accent 3" w:semiHidden="0" w:uiPriority="71" w:unhideWhenUsed="0"/>
+    <w:lsdException w:name="Colorful List Accent 3" w:semiHidden="0" w:uiPriority="72" w:unhideWhenUsed="0"/>
+    <w:lsdException w:name="Colorful Grid Accent 3" w:semiHidden="0" w:uiPriority="73" w:unhideWhenUsed="0"/>
+    <w:lsdException w:name="Light Shading Accent 4" w:semiHidden="0" w:uiPriority="60" w:unhideWhenUsed="0"/>
+    <w:lsdException w:name="Light List Accent 4" w:semiHidden="0" w:uiPriority="61" w:unhideWhenUsed="0"/>
+    <w:lsdException w:name="Light Grid Accent 4" w:semiHidden="0" w:uiPriority="62" w:unhideWhenUsed="0"/>
+    <w:lsdException w:name="Medium Shading 1 Accent 4" w:semiHidden="0" w:uiPriority="63" w:unhideWhenUsed="0"/>
+    <w:lsdException w:name="Medium Shading 2 Accent 4" w:semiHidden="0" w:uiPriority="64" w:unhideWhenUsed="0"/>
+    <w:lsdException w:name="Medium List 1 Accent 4" w:semiHidden="0" w:uiPriority="65" w:unhideWhenUsed="0"/>
+    <w:lsdException w:name="Medium List 2 Accent 4" w:semiHidden="0" w:uiPriority="66" w:unhideWhenUsed="0"/>
+    <w:lsdException w:name="Medium Grid 1 Accent 4" w:semiHidden="0" w:uiPriority="67" w:unhideWhenUsed="0"/>
+    <w:lsdException w:name="Medium Grid 2 Accent 4" w:semiHidden="0" w:uiPriority="68" w:unhideWhenUsed="0"/>
+    <w:lsdException w:name="Medium Grid 3 Accent 4" w:semiHidden="0" w:uiPriority="69" w:unhideWhenUsed="0"/>
+    <w:lsdException w:name="Dark List Accent 4" w:semiHidden="0" w:uiPriority="70" w:unhideWhenUsed="0"/>
+    <w:lsdException w:name="Colorful Shading Accent 4" w:semiHidden="0" w:uiPriority="71" w:unhideWhenUsed="0"/>
+    <w:lsdException w:name="Colorful List Accent 4" w:semiHidden="0" w:uiPriority="72" w:unhideWhenUsed="0"/>
+    <w:lsdException w:name="Colorful Grid Accent 4" w:semiHidden="0" w:uiPriority="73" w:unhideWhenUsed="0"/>
+    <w:lsdException w:name="Light Shading Accent 5" w:semiHidden="0" w:uiPriority="60" w:unhideWhenUsed="0"/>
+    <w:lsdException w:name="Light List Accent 5" w:semiHidden="0" w:uiPriority="61" w:unhideWhenUsed="0"/>
+    <w:lsdException w:name="Light Grid Accent 5" w:semiHidden="0" w:uiPriority="62" w:unhideWhenUsed="0"/>
+    <w:lsdException w:name="Medium Shading 1 Accent 5" w:semiHidden="0" w:uiPriority="63" w:unhideWhenUsed="0"/>
+    <w:lsdException w:name="Medium Shading 2 Accent 5" w:semiHidden="0" w:uiPriority="64" w:unhideWhenUsed="0"/>
+    <w:lsdException w:name="Medium List 1 Accent 5" w:semiHidden="0" w:uiPriority="65" w:unhideWhenUsed="0"/>
+    <w:lsdException w:name="Medium List 2 Accent 5" w:semiHidden="0" w:uiPriority="66" w:unhideWhenUsed="0"/>
+    <w:lsdException w:name="Medium Grid 1 Accent 5" w:semiHidden="0" w:uiPriority="67" w:unhideWhenUsed="0"/>
+    <w:lsdException w:name="Medium Grid 2 Accent 5" w:semiHidden="0" w:uiPriority="68" w:unhideWhenUsed="0"/>
+    <w:lsdException w:name="Medium Grid 3 Accent 5" w:semiHidden="0" w:uiPriority="69" w:unhideWhenUsed="0"/>
+    <w:lsdException w:name="Dark List Accent 5" w:semiHidden="0" w:uiPriority="70" w:unhideWhenUsed="0"/>
+    <w:lsdException w:name="Colorful Shading Accent 5" w:semiHidden="0" w:uiPriority="71" w:unhideWhenUsed="0"/>
+    <w:lsdException w:name="Colorful List Accent 5" w:semiHidden="0" w:uiPriority="72" w:unhideWhenUsed="0"/>
+    <w:lsdException w:name="Colorful Grid Accent 5" w:semiHidden="0" w:uiPriority="73" w:unhideWhenUsed="0"/>
+    <w:lsdException w:name="Light Shading Accent 6" w:semiHidden="0" w:uiPriority="60" w:unhideWhenUsed="0"/>
+    <w:lsdException w:name="Light List Accent 6" w:semiHidden="0" w:uiPriority="61" w:unhideWhenUsed="0"/>
+    <w:lsdException w:name="Light Grid Accent 6" w:semiHidden="0" w:uiPriority="62" w:unhideWhenUsed="0"/>
+    <w:lsdException w:name="Medium Shading 1 Accent 6" w:semiHidden="0" w:uiPriority="63" w:unhideWhenUsed="0"/>
+    <w:lsdException w:name="Medium Shading 2 Accent 6" w:semiHidden="0" w:uiPriority="64" w:unhideWhenUsed="0"/>
+    <w:lsdException w:name="Medium List 1 Accent 6" w:semiHidden="0" w:uiPriority="65" w:unhideWhenUsed="0"/>
+    <w:lsdException w:name="Medium List 2 Accent 6" w:semiHidden="0" w:uiPriority="66" w:unhideWhenUsed="0"/>
+    <w:lsdException w:name="Medium Grid 1 Accent 6" w:semiHidden="0" w:uiPriority="67" w:unhideWhenUsed="0"/>
+    <w:lsdException w:name="Medium Grid 2 Accent 6" w:semiHidden="0" w:uiPriority="68" w:unhideWhenUsed="0"/>
+    <w:lsdException w:name="Medium Grid 3 Accent 6" w:semiHidden="0" w:uiPriority="69" w:unhideWhenUsed="0"/>
+    <w:lsdException w:name="Dark List Accent 6" w:semiHidden="0" w:uiPriority="70" w:unhideWhenUsed="0"/>
+    <w:lsdException w:name="Colorful Shading Accent 6" w:semiHidden="0" w:uiPriority="71" w:unhideWhenUsed="0"/>
+    <w:lsdException w:name="Colorful List Accent 6" w:semiHidden="0" w:uiPriority="72" w:unhideWhenUsed="0"/>
+    <w:lsdException w:name="Colorful Grid Accent 6" w:semiHidden="0" w:uiPriority="73" w:unhideWhenUsed="0"/>
+    <w:lsdException w:name="Subtle Emphasis" w:semiHidden="0" w:uiPriority="19" w:unhideWhenUsed="0" w:qFormat="1"/>
+    <w:lsdException w:name="Intense Emphasis" w:semiHidden="0" w:uiPriority="21" w:unhideWhenUsed="0" w:qFormat="1"/>
+    <w:lsdException w:name="Subtle Reference" w:semiHidden="0" w:uiPriority="31" w:unhideWhenUsed="0" w:qFormat="1"/>
+    <w:lsdException w:name="Intense Reference" w:semiHidden="0" w:uiPriority="32" w:unhideWhenUsed="0" w:qFormat="1"/>
+    <w:lsdException w:name="Book Title" w:semiHidden="0" w:uiPriority="33" w:unhideWhenUsed="0" w:qFormat="1"/>
+    <w:lsdException w:name="Bibliography" w:uiPriority="37"/>
+    <w:lsdException w:name="TOC Heading" w:uiPriority="39" w:qFormat="1"/>
   </w:latentStyles>
   <w:style w:type="paragraph" w:default="1" w:styleId="a">
     <w:name w:val="Normal"/>
@@ -3266,6 +4254,338 @@
       <w:sz w:val="44"/>
       <w:szCs w:val="44"/>
     </w:rPr>
+  </w:style>
+  <w:style w:type="paragraph" w:styleId="a4">
+    <w:name w:val="Balloon Text"/>
+    <w:basedOn w:val="a"/>
+    <w:link w:val="Char0"/>
+    <w:uiPriority w:val="99"/>
+    <w:semiHidden/>
+    <w:unhideWhenUsed/>
+    <w:rsid w:val="00820923"/>
+    <w:rPr>
+      <w:sz w:val="18"/>
+      <w:szCs w:val="18"/>
+    </w:rPr>
+  </w:style>
+  <w:style w:type="character" w:customStyle="1" w:styleId="Char0">
+    <w:name w:val="批注框文本 Char"/>
+    <w:basedOn w:val="a0"/>
+    <w:link w:val="a4"/>
+    <w:uiPriority w:val="99"/>
+    <w:semiHidden/>
+    <w:rsid w:val="00820923"/>
+    <w:rPr>
+      <w:sz w:val="18"/>
+      <w:szCs w:val="18"/>
+    </w:rPr>
+  </w:style>
+  <w:style w:type="paragraph" w:styleId="a5">
+    <w:name w:val="List Paragraph"/>
+    <w:basedOn w:val="a"/>
+    <w:uiPriority w:val="34"/>
+    <w:qFormat/>
+    <w:rsid w:val="00820923"/>
+    <w:pPr>
+      <w:ind w:firstLineChars="200" w:firstLine="420"/>
+    </w:pPr>
+  </w:style>
+</w:styles>
+</file>
+
+<file path=word/stylesWithEffects.xml><?xml version="1.0" encoding="utf-8"?>
+<w:styles xmlns:wpc="http://schemas.microsoft.com/office/word/2010/wordprocessingCanvas" xmlns:mc="http://schemas.openxmlformats.org/markup-compatibility/2006" xmlns:o="urn:schemas-microsoft-com:office:office" xmlns:r="http://schemas.openxmlformats.org/officeDocument/2006/relationships" xmlns:m="http://schemas.openxmlformats.org/officeDocument/2006/math" xmlns:v="urn:schemas-microsoft-com:vml" xmlns:wp14="http://schemas.microsoft.com/office/word/2010/wordprocessingDrawing" xmlns:wp="http://schemas.openxmlformats.org/drawingml/2006/wordprocessingDrawing" xmlns:w10="urn:schemas-microsoft-com:office:word" xmlns:w="http://schemas.openxmlformats.org/wordprocessingml/2006/main" xmlns:w14="http://schemas.microsoft.com/office/word/2010/wordml" xmlns:wpg="http://schemas.microsoft.com/office/word/2010/wordprocessingGroup" xmlns:wpi="http://schemas.microsoft.com/office/word/2010/wordprocessingInk" xmlns:wne="http://schemas.microsoft.com/office/word/2006/wordml" xmlns:wps="http://schemas.microsoft.com/office/word/2010/wordprocessingShape" mc:Ignorable="w14 wp14">
+  <w:docDefaults>
+    <w:rPrDefault>
+      <w:rPr>
+        <w:rFonts w:asciiTheme="minorHAnsi" w:eastAsiaTheme="minorEastAsia" w:hAnsiTheme="minorHAnsi" w:cstheme="minorBidi"/>
+        <w:kern w:val="2"/>
+        <w:sz w:val="21"/>
+        <w:szCs w:val="22"/>
+        <w:lang w:val="en-US" w:eastAsia="zh-CN" w:bidi="ar-SA"/>
+      </w:rPr>
+    </w:rPrDefault>
+    <w:pPrDefault/>
+  </w:docDefaults>
+  <w:latentStyles w:defLockedState="0" w:defUIPriority="99" w:defSemiHidden="1" w:defUnhideWhenUsed="1" w:defQFormat="0" w:count="267">
+    <w:lsdException w:name="Normal" w:semiHidden="0" w:uiPriority="0" w:unhideWhenUsed="0" w:qFormat="1"/>
+    <w:lsdException w:name="heading 1" w:semiHidden="0" w:uiPriority="9" w:unhideWhenUsed="0" w:qFormat="1"/>
+    <w:lsdException w:name="heading 2" w:uiPriority="9" w:qFormat="1"/>
+    <w:lsdException w:name="heading 3" w:uiPriority="9" w:qFormat="1"/>
+    <w:lsdException w:name="heading 4" w:uiPriority="9" w:qFormat="1"/>
+    <w:lsdException w:name="heading 5" w:uiPriority="9" w:qFormat="1"/>
+    <w:lsdException w:name="heading 6" w:uiPriority="9" w:qFormat="1"/>
+    <w:lsdException w:name="heading 7" w:uiPriority="9" w:qFormat="1"/>
+    <w:lsdException w:name="heading 8" w:uiPriority="9" w:qFormat="1"/>
+    <w:lsdException w:name="heading 9" w:uiPriority="9" w:qFormat="1"/>
+    <w:lsdException w:name="toc 1" w:uiPriority="39"/>
+    <w:lsdException w:name="toc 2" w:uiPriority="39"/>
+    <w:lsdException w:name="toc 3" w:uiPriority="39"/>
+    <w:lsdException w:name="toc 4" w:uiPriority="39"/>
+    <w:lsdException w:name="toc 5" w:uiPriority="39"/>
+    <w:lsdException w:name="toc 6" w:uiPriority="39"/>
+    <w:lsdException w:name="toc 7" w:uiPriority="39"/>
+    <w:lsdException w:name="toc 8" w:uiPriority="39"/>
+    <w:lsdException w:name="toc 9" w:uiPriority="39"/>
+    <w:lsdException w:name="caption" w:uiPriority="35" w:qFormat="1"/>
+    <w:lsdException w:name="Title" w:semiHidden="0" w:uiPriority="10" w:unhideWhenUsed="0" w:qFormat="1"/>
+    <w:lsdException w:name="Default Paragraph Font" w:uiPriority="1"/>
+    <w:lsdException w:name="Subtitle" w:semiHidden="0" w:uiPriority="11" w:unhideWhenUsed="0" w:qFormat="1"/>
+    <w:lsdException w:name="Strong" w:semiHidden="0" w:uiPriority="22" w:unhideWhenUsed="0" w:qFormat="1"/>
+    <w:lsdException w:name="Emphasis" w:semiHidden="0" w:uiPriority="20" w:unhideWhenUsed="0" w:qFormat="1"/>
+    <w:lsdException w:name="Table Grid" w:semiHidden="0" w:uiPriority="39" w:unhideWhenUsed="0"/>
+    <w:lsdException w:name="Placeholder Text" w:unhideWhenUsed="0"/>
+    <w:lsdException w:name="No Spacing" w:semiHidden="0" w:uiPriority="1" w:unhideWhenUsed="0" w:qFormat="1"/>
+    <w:lsdException w:name="Light Shading" w:semiHidden="0" w:uiPriority="60" w:unhideWhenUsed="0"/>
+    <w:lsdException w:name="Light List" w:semiHidden="0" w:uiPriority="61" w:unhideWhenUsed="0"/>
+    <w:lsdException w:name="Light Grid" w:semiHidden="0" w:uiPriority="62" w:unhideWhenUsed="0"/>
+    <w:lsdException w:name="Medium Shading 1" w:semiHidden="0" w:uiPriority="63" w:unhideWhenUsed="0"/>
+    <w:lsdException w:name="Medium Shading 2" w:semiHidden="0" w:uiPriority="64" w:unhideWhenUsed="0"/>
+    <w:lsdException w:name="Medium List 1" w:semiHidden="0" w:uiPriority="65" w:unhideWhenUsed="0"/>
+    <w:lsdException w:name="Medium List 2" w:semiHidden="0" w:uiPriority="66" w:unhideWhenUsed="0"/>
+    <w:lsdException w:name="Medium Grid 1" w:semiHidden="0" w:uiPriority="67" w:unhideWhenUsed="0"/>
+    <w:lsdException w:name="Medium Grid 2" w:semiHidden="0" w:uiPriority="68" w:unhideWhenUsed="0"/>
+    <w:lsdException w:name="Medium Grid 3" w:semiHidden="0" w:uiPriority="69" w:unhideWhenUsed="0"/>
+    <w:lsdException w:name="Dark List" w:semiHidden="0" w:uiPriority="70" w:unhideWhenUsed="0"/>
+    <w:lsdException w:name="Colorful Shading" w:semiHidden="0" w:uiPriority="71" w:unhideWhenUsed="0"/>
+    <w:lsdException w:name="Colorful List" w:semiHidden="0" w:uiPriority="72" w:unhideWhenUsed="0"/>
+    <w:lsdException w:name="Colorful Grid" w:semiHidden="0" w:uiPriority="73" w:unhideWhenUsed="0"/>
+    <w:lsdException w:name="Light Shading Accent 1" w:semiHidden="0" w:uiPriority="60" w:unhideWhenUsed="0"/>
+    <w:lsdException w:name="Light List Accent 1" w:semiHidden="0" w:uiPriority="61" w:unhideWhenUsed="0"/>
+    <w:lsdException w:name="Light Grid Accent 1" w:semiHidden="0" w:uiPriority="62" w:unhideWhenUsed="0"/>
+    <w:lsdException w:name="Medium Shading 1 Accent 1" w:semiHidden="0" w:uiPriority="63" w:unhideWhenUsed="0"/>
+    <w:lsdException w:name="Medium Shading 2 Accent 1" w:semiHidden="0" w:uiPriority="64" w:unhideWhenUsed="0"/>
+    <w:lsdException w:name="Medium List 1 Accent 1" w:semiHidden="0" w:uiPriority="65" w:unhideWhenUsed="0"/>
+    <w:lsdException w:name="Revision" w:unhideWhenUsed="0"/>
+    <w:lsdException w:name="List Paragraph" w:semiHidden="0" w:uiPriority="34" w:unhideWhenUsed="0" w:qFormat="1"/>
+    <w:lsdException w:name="Quote" w:semiHidden="0" w:uiPriority="29" w:unhideWhenUsed="0" w:qFormat="1"/>
+    <w:lsdException w:name="Intense Quote" w:semiHidden="0" w:uiPriority="30" w:unhideWhenUsed="0" w:qFormat="1"/>
+    <w:lsdException w:name="Medium List 2 Accent 1" w:semiHidden="0" w:uiPriority="66" w:unhideWhenUsed="0"/>
+    <w:lsdException w:name="Medium Grid 1 Accent 1" w:semiHidden="0" w:uiPriority="67" w:unhideWhenUsed="0"/>
+    <w:lsdException w:name="Medium Grid 2 Accent 1" w:semiHidden="0" w:uiPriority="68" w:unhideWhenUsed="0"/>
+    <w:lsdException w:name="Medium Grid 3 Accent 1" w:semiHidden="0" w:uiPriority="69" w:unhideWhenUsed="0"/>
+    <w:lsdException w:name="Dark List Accent 1" w:semiHidden="0" w:uiPriority="70" w:unhideWhenUsed="0"/>
+    <w:lsdException w:name="Colorful Shading Accent 1" w:semiHidden="0" w:uiPriority="71" w:unhideWhenUsed="0"/>
+    <w:lsdException w:name="Colorful List Accent 1" w:semiHidden="0" w:uiPriority="72" w:unhideWhenUsed="0"/>
+    <w:lsdException w:name="Colorful Grid Accent 1" w:semiHidden="0" w:uiPriority="73" w:unhideWhenUsed="0"/>
+    <w:lsdException w:name="Light Shading Accent 2" w:semiHidden="0" w:uiPriority="60" w:unhideWhenUsed="0"/>
+    <w:lsdException w:name="Light List Accent 2" w:semiHidden="0" w:uiPriority="61" w:unhideWhenUsed="0"/>
+    <w:lsdException w:name="Light Grid Accent 2" w:semiHidden="0" w:uiPriority="62" w:unhideWhenUsed="0"/>
+    <w:lsdException w:name="Medium Shading 1 Accent 2" w:semiHidden="0" w:uiPriority="63" w:unhideWhenUsed="0"/>
+    <w:lsdException w:name="Medium Shading 2 Accent 2" w:semiHidden="0" w:uiPriority="64" w:unhideWhenUsed="0"/>
+    <w:lsdException w:name="Medium List 1 Accent 2" w:semiHidden="0" w:uiPriority="65" w:unhideWhenUsed="0"/>
+    <w:lsdException w:name="Medium List 2 Accent 2" w:semiHidden="0" w:uiPriority="66" w:unhideWhenUsed="0"/>
+    <w:lsdException w:name="Medium Grid 1 Accent 2" w:semiHidden="0" w:uiPriority="67" w:unhideWhenUsed="0"/>
+    <w:lsdException w:name="Medium Grid 2 Accent 2" w:semiHidden="0" w:uiPriority="68" w:unhideWhenUsed="0"/>
+    <w:lsdException w:name="Medium Grid 3 Accent 2" w:semiHidden="0" w:uiPriority="69" w:unhideWhenUsed="0"/>
+    <w:lsdException w:name="Dark List Accent 2" w:semiHidden="0" w:uiPriority="70" w:unhideWhenUsed="0"/>
+    <w:lsdException w:name="Colorful Shading Accent 2" w:semiHidden="0" w:uiPriority="71" w:unhideWhenUsed="0"/>
+    <w:lsdException w:name="Colorful List Accent 2" w:semiHidden="0" w:uiPriority="72" w:unhideWhenUsed="0"/>
+    <w:lsdException w:name="Colorful Grid Accent 2" w:semiHidden="0" w:uiPriority="73" w:unhideWhenUsed="0"/>
+    <w:lsdException w:name="Light Shading Accent 3" w:semiHidden="0" w:uiPriority="60" w:unhideWhenUsed="0"/>
+    <w:lsdException w:name="Light List Accent 3" w:semiHidden="0" w:uiPriority="61" w:unhideWhenUsed="0"/>
+    <w:lsdException w:name="Light Grid Accent 3" w:semiHidden="0" w:uiPriority="62" w:unhideWhenUsed="0"/>
+    <w:lsdException w:name="Medium Shading 1 Accent 3" w:semiHidden="0" w:uiPriority="63" w:unhideWhenUsed="0"/>
+    <w:lsdException w:name="Medium Shading 2 Accent 3" w:semiHidden="0" w:uiPriority="64" w:unhideWhenUsed="0"/>
+    <w:lsdException w:name="Medium List 1 Accent 3" w:semiHidden="0" w:uiPriority="65" w:unhideWhenUsed="0"/>
+    <w:lsdException w:name="Medium List 2 Accent 3" w:semiHidden="0" w:uiPriority="66" w:unhideWhenUsed="0"/>
+    <w:lsdException w:name="Medium Grid 1 Accent 3" w:semiHidden="0" w:uiPriority="67" w:unhideWhenUsed="0"/>
+    <w:lsdException w:name="Medium Grid 2 Accent 3" w:semiHidden="0" w:uiPriority="68" w:unhideWhenUsed="0"/>
+    <w:lsdException w:name="Medium Grid 3 Accent 3" w:semiHidden="0" w:uiPriority="69" w:unhideWhenUsed="0"/>
+    <w:lsdException w:name="Dark List Accent 3" w:semiHidden="0" w:uiPriority="70" w:unhideWhenUsed="0"/>
+    <w:lsdException w:name="Colorful Shading Accent 3" w:semiHidden="0" w:uiPriority="71" w:unhideWhenUsed="0"/>
+    <w:lsdException w:name="Colorful List Accent 3" w:semiHidden="0" w:uiPriority="72" w:unhideWhenUsed="0"/>
+    <w:lsdException w:name="Colorful Grid Accent 3" w:semiHidden="0" w:uiPriority="73" w:unhideWhenUsed="0"/>
+    <w:lsdException w:name="Light Shading Accent 4" w:semiHidden="0" w:uiPriority="60" w:unhideWhenUsed="0"/>
+    <w:lsdException w:name="Light List Accent 4" w:semiHidden="0" w:uiPriority="61" w:unhideWhenUsed="0"/>
+    <w:lsdException w:name="Light Grid Accent 4" w:semiHidden="0" w:uiPriority="62" w:unhideWhenUsed="0"/>
+    <w:lsdException w:name="Medium Shading 1 Accent 4" w:semiHidden="0" w:uiPriority="63" w:unhideWhenUsed="0"/>
+    <w:lsdException w:name="Medium Shading 2 Accent 4" w:semiHidden="0" w:uiPriority="64" w:unhideWhenUsed="0"/>
+    <w:lsdException w:name="Medium List 1 Accent 4" w:semiHidden="0" w:uiPriority="65" w:unhideWhenUsed="0"/>
+    <w:lsdException w:name="Medium List 2 Accent 4" w:semiHidden="0" w:uiPriority="66" w:unhideWhenUsed="0"/>
+    <w:lsdException w:name="Medium Grid 1 Accent 4" w:semiHidden="0" w:uiPriority="67" w:unhideWhenUsed="0"/>
+    <w:lsdException w:name="Medium Grid 2 Accent 4" w:semiHidden="0" w:uiPriority="68" w:unhideWhenUsed="0"/>
+    <w:lsdException w:name="Medium Grid 3 Accent 4" w:semiHidden="0" w:uiPriority="69" w:unhideWhenUsed="0"/>
+    <w:lsdException w:name="Dark List Accent 4" w:semiHidden="0" w:uiPriority="70" w:unhideWhenUsed="0"/>
+    <w:lsdException w:name="Colorful Shading Accent 4" w:semiHidden="0" w:uiPriority="71" w:unhideWhenUsed="0"/>
+    <w:lsdException w:name="Colorful List Accent 4" w:semiHidden="0" w:uiPriority="72" w:unhideWhenUsed="0"/>
+    <w:lsdException w:name="Colorful Grid Accent 4" w:semiHidden="0" w:uiPriority="73" w:unhideWhenUsed="0"/>
+    <w:lsdException w:name="Light Shading Accent 5" w:semiHidden="0" w:uiPriority="60" w:unhideWhenUsed="0"/>
+    <w:lsdException w:name="Light List Accent 5" w:semiHidden="0" w:uiPriority="61" w:unhideWhenUsed="0"/>
+    <w:lsdException w:name="Light Grid Accent 5" w:semiHidden="0" w:uiPriority="62" w:unhideWhenUsed="0"/>
+    <w:lsdException w:name="Medium Shading 1 Accent 5" w:semiHidden="0" w:uiPriority="63" w:unhideWhenUsed="0"/>
+    <w:lsdException w:name="Medium Shading 2 Accent 5" w:semiHidden="0" w:uiPriority="64" w:unhideWhenUsed="0"/>
+    <w:lsdException w:name="Medium List 1 Accent 5" w:semiHidden="0" w:uiPriority="65" w:unhideWhenUsed="0"/>
+    <w:lsdException w:name="Medium List 2 Accent 5" w:semiHidden="0" w:uiPriority="66" w:unhideWhenUsed="0"/>
+    <w:lsdException w:name="Medium Grid 1 Accent 5" w:semiHidden="0" w:uiPriority="67" w:unhideWhenUsed="0"/>
+    <w:lsdException w:name="Medium Grid 2 Accent 5" w:semiHidden="0" w:uiPriority="68" w:unhideWhenUsed="0"/>
+    <w:lsdException w:name="Medium Grid 3 Accent 5" w:semiHidden="0" w:uiPriority="69" w:unhideWhenUsed="0"/>
+    <w:lsdException w:name="Dark List Accent 5" w:semiHidden="0" w:uiPriority="70" w:unhideWhenUsed="0"/>
+    <w:lsdException w:name="Colorful Shading Accent 5" w:semiHidden="0" w:uiPriority="71" w:unhideWhenUsed="0"/>
+    <w:lsdException w:name="Colorful List Accent 5" w:semiHidden="0" w:uiPriority="72" w:unhideWhenUsed="0"/>
+    <w:lsdException w:name="Colorful Grid Accent 5" w:semiHidden="0" w:uiPriority="73" w:unhideWhenUsed="0"/>
+    <w:lsdException w:name="Light Shading Accent 6" w:semiHidden="0" w:uiPriority="60" w:unhideWhenUsed="0"/>
+    <w:lsdException w:name="Light List Accent 6" w:semiHidden="0" w:uiPriority="61" w:unhideWhenUsed="0"/>
+    <w:lsdException w:name="Light Grid Accent 6" w:semiHidden="0" w:uiPriority="62" w:unhideWhenUsed="0"/>
+    <w:lsdException w:name="Medium Shading 1 Accent 6" w:semiHidden="0" w:uiPriority="63" w:unhideWhenUsed="0"/>
+    <w:lsdException w:name="Medium Shading 2 Accent 6" w:semiHidden="0" w:uiPriority="64" w:unhideWhenUsed="0"/>
+    <w:lsdException w:name="Medium List 1 Accent 6" w:semiHidden="0" w:uiPriority="65" w:unhideWhenUsed="0"/>
+    <w:lsdException w:name="Medium List 2 Accent 6" w:semiHidden="0" w:uiPriority="66" w:unhideWhenUsed="0"/>
+    <w:lsdException w:name="Medium Grid 1 Accent 6" w:semiHidden="0" w:uiPriority="67" w:unhideWhenUsed="0"/>
+    <w:lsdException w:name="Medium Grid 2 Accent 6" w:semiHidden="0" w:uiPriority="68" w:unhideWhenUsed="0"/>
+    <w:lsdException w:name="Medium Grid 3 Accent 6" w:semiHidden="0" w:uiPriority="69" w:unhideWhenUsed="0"/>
+    <w:lsdException w:name="Dark List Accent 6" w:semiHidden="0" w:uiPriority="70" w:unhideWhenUsed="0"/>
+    <w:lsdException w:name="Colorful Shading Accent 6" w:semiHidden="0" w:uiPriority="71" w:unhideWhenUsed="0"/>
+    <w:lsdException w:name="Colorful List Accent 6" w:semiHidden="0" w:uiPriority="72" w:unhideWhenUsed="0"/>
+    <w:lsdException w:name="Colorful Grid Accent 6" w:semiHidden="0" w:uiPriority="73" w:unhideWhenUsed="0"/>
+    <w:lsdException w:name="Subtle Emphasis" w:semiHidden="0" w:uiPriority="19" w:unhideWhenUsed="0" w:qFormat="1"/>
+    <w:lsdException w:name="Intense Emphasis" w:semiHidden="0" w:uiPriority="21" w:unhideWhenUsed="0" w:qFormat="1"/>
+    <w:lsdException w:name="Subtle Reference" w:semiHidden="0" w:uiPriority="31" w:unhideWhenUsed="0" w:qFormat="1"/>
+    <w:lsdException w:name="Intense Reference" w:semiHidden="0" w:uiPriority="32" w:unhideWhenUsed="0" w:qFormat="1"/>
+    <w:lsdException w:name="Book Title" w:semiHidden="0" w:uiPriority="33" w:unhideWhenUsed="0" w:qFormat="1"/>
+    <w:lsdException w:name="Bibliography" w:uiPriority="37"/>
+    <w:lsdException w:name="TOC Heading" w:uiPriority="39" w:qFormat="1"/>
+  </w:latentStyles>
+  <w:style w:type="paragraph" w:default="1" w:styleId="a">
+    <w:name w:val="Normal"/>
+    <w:qFormat/>
+    <w:pPr>
+      <w:widowControl w:val="0"/>
+      <w:jc w:val="both"/>
+    </w:pPr>
+  </w:style>
+  <w:style w:type="paragraph" w:styleId="1">
+    <w:name w:val="heading 1"/>
+    <w:basedOn w:val="a"/>
+    <w:next w:val="a"/>
+    <w:link w:val="1Char"/>
+    <w:uiPriority w:val="9"/>
+    <w:qFormat/>
+    <w:rsid w:val="00E25C81"/>
+    <w:pPr>
+      <w:keepNext/>
+      <w:keepLines/>
+      <w:spacing w:before="340" w:after="330" w:line="578" w:lineRule="auto"/>
+      <w:outlineLvl w:val="0"/>
+    </w:pPr>
+    <w:rPr>
+      <w:b/>
+      <w:bCs/>
+      <w:kern w:val="44"/>
+      <w:sz w:val="44"/>
+      <w:szCs w:val="44"/>
+    </w:rPr>
+  </w:style>
+  <w:style w:type="character" w:default="1" w:styleId="a0">
+    <w:name w:val="Default Paragraph Font"/>
+    <w:uiPriority w:val="1"/>
+    <w:semiHidden/>
+    <w:unhideWhenUsed/>
+  </w:style>
+  <w:style w:type="table" w:default="1" w:styleId="a1">
+    <w:name w:val="Normal Table"/>
+    <w:uiPriority w:val="99"/>
+    <w:semiHidden/>
+    <w:unhideWhenUsed/>
+    <w:tblPr>
+      <w:tblInd w:w="0" w:type="dxa"/>
+      <w:tblCellMar>
+        <w:top w:w="0" w:type="dxa"/>
+        <w:left w:w="108" w:type="dxa"/>
+        <w:bottom w:w="0" w:type="dxa"/>
+        <w:right w:w="108" w:type="dxa"/>
+      </w:tblCellMar>
+    </w:tblPr>
+  </w:style>
+  <w:style w:type="numbering" w:default="1" w:styleId="a2">
+    <w:name w:val="No List"/>
+    <w:uiPriority w:val="99"/>
+    <w:semiHidden/>
+    <w:unhideWhenUsed/>
+  </w:style>
+  <w:style w:type="paragraph" w:styleId="a3">
+    <w:name w:val="Title"/>
+    <w:basedOn w:val="a"/>
+    <w:next w:val="a"/>
+    <w:link w:val="Char"/>
+    <w:uiPriority w:val="10"/>
+    <w:qFormat/>
+    <w:rsid w:val="00E25C81"/>
+    <w:pPr>
+      <w:spacing w:before="240" w:after="60"/>
+      <w:jc w:val="center"/>
+      <w:outlineLvl w:val="0"/>
+    </w:pPr>
+    <w:rPr>
+      <w:rFonts w:asciiTheme="majorHAnsi" w:eastAsia="宋体" w:hAnsiTheme="majorHAnsi" w:cstheme="majorBidi"/>
+      <w:b/>
+      <w:bCs/>
+      <w:sz w:val="32"/>
+      <w:szCs w:val="32"/>
+    </w:rPr>
+  </w:style>
+  <w:style w:type="character" w:customStyle="1" w:styleId="Char">
+    <w:name w:val="标题 Char"/>
+    <w:basedOn w:val="a0"/>
+    <w:link w:val="a3"/>
+    <w:uiPriority w:val="10"/>
+    <w:rsid w:val="00E25C81"/>
+    <w:rPr>
+      <w:rFonts w:asciiTheme="majorHAnsi" w:eastAsia="宋体" w:hAnsiTheme="majorHAnsi" w:cstheme="majorBidi"/>
+      <w:b/>
+      <w:bCs/>
+      <w:sz w:val="32"/>
+      <w:szCs w:val="32"/>
+    </w:rPr>
+  </w:style>
+  <w:style w:type="character" w:customStyle="1" w:styleId="1Char">
+    <w:name w:val="标题 1 Char"/>
+    <w:basedOn w:val="a0"/>
+    <w:link w:val="1"/>
+    <w:uiPriority w:val="9"/>
+    <w:rsid w:val="00E25C81"/>
+    <w:rPr>
+      <w:b/>
+      <w:bCs/>
+      <w:kern w:val="44"/>
+      <w:sz w:val="44"/>
+      <w:szCs w:val="44"/>
+    </w:rPr>
+  </w:style>
+  <w:style w:type="paragraph" w:styleId="a4">
+    <w:name w:val="Balloon Text"/>
+    <w:basedOn w:val="a"/>
+    <w:link w:val="Char0"/>
+    <w:uiPriority w:val="99"/>
+    <w:semiHidden/>
+    <w:unhideWhenUsed/>
+    <w:rsid w:val="00820923"/>
+    <w:rPr>
+      <w:sz w:val="18"/>
+      <w:szCs w:val="18"/>
+    </w:rPr>
+  </w:style>
+  <w:style w:type="character" w:customStyle="1" w:styleId="Char0">
+    <w:name w:val="批注框文本 Char"/>
+    <w:basedOn w:val="a0"/>
+    <w:link w:val="a4"/>
+    <w:uiPriority w:val="99"/>
+    <w:semiHidden/>
+    <w:rsid w:val="00820923"/>
+    <w:rPr>
+      <w:sz w:val="18"/>
+      <w:szCs w:val="18"/>
+    </w:rPr>
+  </w:style>
+  <w:style w:type="paragraph" w:styleId="a5">
+    <w:name w:val="List Paragraph"/>
+    <w:basedOn w:val="a"/>
+    <w:uiPriority w:val="34"/>
+    <w:qFormat/>
+    <w:rsid w:val="00820923"/>
+    <w:pPr>
+      <w:ind w:firstLineChars="200" w:firstLine="420"/>
+    </w:pPr>
   </w:style>
 </w:styles>
 </file>
@@ -3525,7 +4845,7 @@
   <a:extraClrSchemeLst/>
   <a:extLst>
     <a:ext uri="{05A4C25C-085E-4340-85A3-A5531E510DB2}">
-      <thm15:themeFamily xmlns:thm15="http://schemas.microsoft.com/office/thememl/2012/main" name="Office Theme" id="{62F939B6-93AF-4DB8-9C6B-D6C7DFDC589F}" vid="{4A3C46E8-61CC-4603-A589-7422A47A8E4A}"/>
+      <thm15:themeFamily xmlns:thm15="http://schemas.microsoft.com/office/thememl/2012/main" xmlns="" name="Office Theme" id="{62F939B6-93AF-4DB8-9C6B-D6C7DFDC589F}" vid="{4A3C46E8-61CC-4603-A589-7422A47A8E4A}"/>
     </a:ext>
   </a:extLst>
 </a:theme>

</xml_diff>